<commit_message>
Se subio el EJB a la Documentación del Finanzas
</commit_message>
<xml_diff>
--- a/Documentacion/Documentaciòn Finanzas/Documentaciòn Finanzas.docx
+++ b/Documentacion/Documentaciòn Finanzas/Documentaciòn Finanzas.docx
@@ -519,6 +519,57 @@
           </w:p>
         </w:tc>
       </w:tr>
+      <w:tr>
+        <w:tc>
+          <w:tcPr>
+            <w:tcW w:w="1077" w:type="dxa"/>
+            <w:shd w:val="clear" w:color="auto" w:fill="auto"/>
+          </w:tcPr>
+          <w:p>
+            <w:r>
+              <w:t>2</w:t>
+            </w:r>
+          </w:p>
+        </w:tc>
+        <w:tc>
+          <w:tcPr>
+            <w:tcW w:w="1815" w:type="dxa"/>
+            <w:shd w:val="clear" w:color="auto" w:fill="auto"/>
+          </w:tcPr>
+          <w:p>
+            <w:r>
+              <w:t>23/05/2019</w:t>
+            </w:r>
+          </w:p>
+        </w:tc>
+        <w:tc>
+          <w:tcPr>
+            <w:tcW w:w="4125" w:type="dxa"/>
+            <w:shd w:val="clear" w:color="auto" w:fill="auto"/>
+          </w:tcPr>
+          <w:p>
+            <w:r>
+              <w:t xml:space="preserve">Documentación del </w:t>
+            </w:r>
+            <w:proofErr w:type="spellStart"/>
+            <w:r>
+              <w:t>Ejb</w:t>
+            </w:r>
+            <w:proofErr w:type="spellEnd"/>
+          </w:p>
+        </w:tc>
+        <w:tc>
+          <w:tcPr>
+            <w:tcW w:w="2310" w:type="dxa"/>
+            <w:shd w:val="clear" w:color="auto" w:fill="auto"/>
+          </w:tcPr>
+          <w:p>
+            <w:r>
+              <w:t>Los 5 furiosos</w:t>
+            </w:r>
+          </w:p>
+        </w:tc>
+      </w:tr>
     </w:tbl>
     <w:p/>
     <w:p>
@@ -658,11 +709,11 @@
       </w:r>
       <w:proofErr w:type="gramStart"/>
       <w:r>
-        <w:t>un tabla aparte</w:t>
+        <w:t>un tabla</w:t>
       </w:r>
       <w:proofErr w:type="gramEnd"/>
       <w:r>
-        <w:t xml:space="preserve"> con diferentes especificaciones, nombre del usuario, apellido del usuario y el respectivo documento del usuario</w:t>
+        <w:t xml:space="preserve"> aparte con diferentes especificaciones, nombre del usuario, apellido del usuario y el respectivo documento del usuario</w:t>
       </w:r>
     </w:p>
     <w:p>
@@ -6372,12 +6423,3132 @@
     <w:p>
       <w:pPr>
         <w:widowControl w:val="0"/>
-        <w:rPr>
-          <w:b/>
+      </w:pPr>
+    </w:p>
+    <w:p>
+      <w:pPr>
+        <w:pStyle w:val="NormalWeb"/>
+        <w:numPr>
+          <w:ilvl w:val="0"/>
+          <w:numId w:val="2"/>
+        </w:numPr>
+        <w:spacing w:before="0" w:beforeAutospacing="0" w:after="0" w:afterAutospacing="0"/>
+        <w:jc w:val="both"/>
+      </w:pPr>
+      <w:r>
+        <w:rPr>
+          <w:b/>
+        </w:rPr>
+        <w:lastRenderedPageBreak/>
+        <w:t xml:space="preserve"> </w:t>
+      </w:r>
+      <w:r>
+        <w:rPr>
+          <w:rFonts w:ascii="Calibri" w:hAnsi="Calibri" w:cs="Calibri"/>
+          <w:b/>
+          <w:bCs/>
+          <w:color w:val="000000"/>
+        </w:rPr>
+        <w:t xml:space="preserve">DESCRIPCIÓN DEL EJB </w:t>
+      </w:r>
+    </w:p>
+    <w:p>
+      <w:pPr>
+        <w:rPr>
+          <w:rFonts w:ascii="Times New Roman" w:eastAsia="Times New Roman" w:hAnsi="Times New Roman" w:cs="Times New Roman"/>
+          <w:lang w:eastAsia="es-CO"/>
+        </w:rPr>
+      </w:pPr>
+    </w:p>
+    <w:p>
+      <w:pPr>
+        <w:ind w:left="-360"/>
+        <w:jc w:val="both"/>
+        <w:rPr>
+          <w:rFonts w:ascii="Times New Roman" w:eastAsia="Times New Roman" w:hAnsi="Times New Roman" w:cs="Times New Roman"/>
+          <w:lang w:eastAsia="es-CO"/>
+        </w:rPr>
+      </w:pPr>
+      <w:r>
+        <w:rPr>
+          <w:rFonts w:eastAsia="Times New Roman"/>
+          <w:color w:val="000000"/>
+          <w:lang w:eastAsia="es-CO"/>
+        </w:rPr>
+        <w:tab/>
+        <w:t>En esta parte del proyecto trabajaremos lo relacionado con Fachada, Bean y Servicio del módulo facturación que serán los encargados del CRUD (Crear,</w:t>
+      </w:r>
+      <w:r>
+        <w:rPr>
+          <w:rFonts w:eastAsia="Times New Roman"/>
+          <w:color w:val="000000"/>
+          <w:lang w:eastAsia="es-CO"/>
+        </w:rPr>
+        <w:t xml:space="preserve"> </w:t>
+      </w:r>
+      <w:r>
+        <w:rPr>
+          <w:rFonts w:eastAsia="Times New Roman"/>
+          <w:color w:val="000000"/>
+          <w:lang w:eastAsia="es-CO"/>
+        </w:rPr>
+        <w:t>leer,</w:t>
+      </w:r>
+      <w:r>
+        <w:rPr>
+          <w:rFonts w:eastAsia="Times New Roman"/>
+          <w:color w:val="000000"/>
+          <w:lang w:eastAsia="es-CO"/>
+        </w:rPr>
+        <w:t xml:space="preserve"> </w:t>
+      </w:r>
+      <w:r>
+        <w:rPr>
+          <w:rFonts w:eastAsia="Times New Roman"/>
+          <w:color w:val="000000"/>
+          <w:lang w:eastAsia="es-CO"/>
+        </w:rPr>
+        <w:t>actualizar,</w:t>
+      </w:r>
+      <w:r>
+        <w:rPr>
+          <w:rFonts w:eastAsia="Times New Roman"/>
+          <w:color w:val="000000"/>
+          <w:lang w:eastAsia="es-CO"/>
+        </w:rPr>
+        <w:t xml:space="preserve"> </w:t>
+      </w:r>
+      <w:r>
+        <w:rPr>
+          <w:rFonts w:eastAsia="Times New Roman"/>
+          <w:color w:val="000000"/>
+          <w:lang w:eastAsia="es-CO"/>
+        </w:rPr>
+        <w:t xml:space="preserve">eliminar entre otros) que darán funcionamiento a nuestro sistema, a continuación, se mostrará la creación de métodos y su respectivo objetivo con su documentación. </w:t>
+      </w:r>
+    </w:p>
+    <w:p>
+      <w:pPr>
+        <w:rPr>
+          <w:rFonts w:ascii="Times New Roman" w:eastAsia="Times New Roman" w:hAnsi="Times New Roman" w:cs="Times New Roman"/>
+          <w:lang w:eastAsia="es-CO"/>
+        </w:rPr>
+      </w:pPr>
+    </w:p>
+    <w:p>
+      <w:pPr>
+        <w:ind w:left="-360"/>
+        <w:jc w:val="both"/>
+        <w:rPr>
+          <w:rFonts w:eastAsia="Times New Roman"/>
+          <w:color w:val="000000"/>
+          <w:lang w:eastAsia="es-CO"/>
+        </w:rPr>
+      </w:pPr>
+      <w:r>
+        <w:rPr>
+          <w:rFonts w:eastAsia="Times New Roman"/>
+          <w:color w:val="000000"/>
+          <w:lang w:eastAsia="es-CO"/>
+        </w:rPr>
+        <w:t>2</w:t>
+      </w:r>
+      <w:r>
+        <w:rPr>
+          <w:rFonts w:eastAsia="Times New Roman"/>
+          <w:color w:val="000000"/>
+          <w:lang w:eastAsia="es-CO"/>
+        </w:rPr>
+        <w:t>.1 Facturación Fachada</w:t>
+      </w:r>
+    </w:p>
+    <w:p>
+      <w:pPr>
+        <w:ind w:left="-360"/>
+        <w:jc w:val="both"/>
+        <w:rPr>
+          <w:rFonts w:ascii="Times New Roman" w:eastAsia="Times New Roman" w:hAnsi="Times New Roman" w:cs="Times New Roman"/>
+          <w:lang w:eastAsia="es-CO"/>
         </w:rPr>
       </w:pPr>
       <w:bookmarkStart w:id="1" w:name="_GoBack"/>
       <w:bookmarkEnd w:id="1"/>
+    </w:p>
+    <w:p>
+      <w:pPr>
+        <w:ind w:left="-360"/>
+        <w:jc w:val="both"/>
+        <w:rPr>
+          <w:rFonts w:ascii="Times New Roman" w:eastAsia="Times New Roman" w:hAnsi="Times New Roman" w:cs="Times New Roman"/>
+          <w:lang w:eastAsia="es-CO"/>
+        </w:rPr>
+      </w:pPr>
+      <w:r>
+        <w:rPr>
+          <w:rFonts w:eastAsia="Times New Roman"/>
+          <w:noProof/>
+          <w:color w:val="000000"/>
+          <w:lang w:eastAsia="es-CO"/>
+        </w:rPr>
+        <w:drawing>
+          <wp:inline distT="0" distB="0" distL="0" distR="0" wp14:anchorId="0952293D" wp14:editId="0D4AA513">
+            <wp:extent cx="5943600" cy="3162300"/>
+            <wp:effectExtent l="0" t="0" r="0" b="0"/>
+            <wp:docPr id="45" name="Imagen 45" descr="https://lh6.googleusercontent.com/tkAPPQ05o6y6bL8-v_PdZj9fw6eow9XsrtbmSxO6DAessHurFDpYh-t40baCtM4g8tbv8moz9F0LuGxKiXDRLSP24M_ST0tam68ayEhgMPtOlmwKGJay8v-XdRYR8Eav9sulO51c"/>
+            <wp:cNvGraphicFramePr>
+              <a:graphicFrameLocks xmlns:a="http://schemas.openxmlformats.org/drawingml/2006/main" noChangeAspect="1"/>
+            </wp:cNvGraphicFramePr>
+            <a:graphic xmlns:a="http://schemas.openxmlformats.org/drawingml/2006/main">
+              <a:graphicData uri="http://schemas.openxmlformats.org/drawingml/2006/picture">
+                <pic:pic xmlns:pic="http://schemas.openxmlformats.org/drawingml/2006/picture">
+                  <pic:nvPicPr>
+                    <pic:cNvPr id="0" name="Picture 1" descr="https://lh6.googleusercontent.com/tkAPPQ05o6y6bL8-v_PdZj9fw6eow9XsrtbmSxO6DAessHurFDpYh-t40baCtM4g8tbv8moz9F0LuGxKiXDRLSP24M_ST0tam68ayEhgMPtOlmwKGJay8v-XdRYR8Eav9sulO51c"/>
+                    <pic:cNvPicPr>
+                      <a:picLocks noChangeAspect="1" noChangeArrowheads="1"/>
+                    </pic:cNvPicPr>
+                  </pic:nvPicPr>
+                  <pic:blipFill>
+                    <a:blip r:embed="rId7">
+                      <a:extLst>
+                        <a:ext uri="{28A0092B-C50C-407E-A947-70E740481C1C}">
+                          <a14:useLocalDpi xmlns:a14="http://schemas.microsoft.com/office/drawing/2010/main" val="0"/>
+                        </a:ext>
+                      </a:extLst>
+                    </a:blip>
+                    <a:srcRect/>
+                    <a:stretch>
+                      <a:fillRect/>
+                    </a:stretch>
+                  </pic:blipFill>
+                  <pic:spPr bwMode="auto">
+                    <a:xfrm>
+                      <a:off x="0" y="0"/>
+                      <a:ext cx="5943600" cy="3162300"/>
+                    </a:xfrm>
+                    <a:prstGeom prst="rect">
+                      <a:avLst/>
+                    </a:prstGeom>
+                    <a:noFill/>
+                    <a:ln>
+                      <a:noFill/>
+                    </a:ln>
+                  </pic:spPr>
+                </pic:pic>
+              </a:graphicData>
+            </a:graphic>
+          </wp:inline>
+        </w:drawing>
+      </w:r>
+    </w:p>
+    <w:p>
+      <w:pPr>
+        <w:ind w:left="-360"/>
+        <w:jc w:val="both"/>
+        <w:rPr>
+          <w:rFonts w:ascii="Times New Roman" w:eastAsia="Times New Roman" w:hAnsi="Times New Roman" w:cs="Times New Roman"/>
+          <w:lang w:eastAsia="es-CO"/>
+        </w:rPr>
+      </w:pPr>
+      <w:r>
+        <w:rPr>
+          <w:rFonts w:eastAsia="Times New Roman"/>
+          <w:noProof/>
+          <w:color w:val="000000"/>
+          <w:lang w:eastAsia="es-CO"/>
+        </w:rPr>
+        <w:drawing>
+          <wp:inline distT="0" distB="0" distL="0" distR="0" wp14:anchorId="3004B49F" wp14:editId="4D4D00B1">
+            <wp:extent cx="5943600" cy="3086100"/>
+            <wp:effectExtent l="0" t="0" r="0" b="0"/>
+            <wp:docPr id="44" name="Imagen 44" descr="https://lh5.googleusercontent.com/lBLQJDaVU8FtbXNIagzR7ZIuOd3gIvgMBr-4vh23US-b0dCg6_HmJV5ZD3_NsiMmFV8gHdRiGMStOTmESXOwPZn-TpX4HI7050LoQLLqOMf-5D6jaI557P1XhX502fFf6k0hnsC_"/>
+            <wp:cNvGraphicFramePr>
+              <a:graphicFrameLocks xmlns:a="http://schemas.openxmlformats.org/drawingml/2006/main" noChangeAspect="1"/>
+            </wp:cNvGraphicFramePr>
+            <a:graphic xmlns:a="http://schemas.openxmlformats.org/drawingml/2006/main">
+              <a:graphicData uri="http://schemas.openxmlformats.org/drawingml/2006/picture">
+                <pic:pic xmlns:pic="http://schemas.openxmlformats.org/drawingml/2006/picture">
+                  <pic:nvPicPr>
+                    <pic:cNvPr id="0" name="Picture 2" descr="https://lh5.googleusercontent.com/lBLQJDaVU8FtbXNIagzR7ZIuOd3gIvgMBr-4vh23US-b0dCg6_HmJV5ZD3_NsiMmFV8gHdRiGMStOTmESXOwPZn-TpX4HI7050LoQLLqOMf-5D6jaI557P1XhX502fFf6k0hnsC_"/>
+                    <pic:cNvPicPr>
+                      <a:picLocks noChangeAspect="1" noChangeArrowheads="1"/>
+                    </pic:cNvPicPr>
+                  </pic:nvPicPr>
+                  <pic:blipFill>
+                    <a:blip r:embed="rId8">
+                      <a:extLst>
+                        <a:ext uri="{28A0092B-C50C-407E-A947-70E740481C1C}">
+                          <a14:useLocalDpi xmlns:a14="http://schemas.microsoft.com/office/drawing/2010/main" val="0"/>
+                        </a:ext>
+                      </a:extLst>
+                    </a:blip>
+                    <a:srcRect/>
+                    <a:stretch>
+                      <a:fillRect/>
+                    </a:stretch>
+                  </pic:blipFill>
+                  <pic:spPr bwMode="auto">
+                    <a:xfrm>
+                      <a:off x="0" y="0"/>
+                      <a:ext cx="5943600" cy="3086100"/>
+                    </a:xfrm>
+                    <a:prstGeom prst="rect">
+                      <a:avLst/>
+                    </a:prstGeom>
+                    <a:noFill/>
+                    <a:ln>
+                      <a:noFill/>
+                    </a:ln>
+                  </pic:spPr>
+                </pic:pic>
+              </a:graphicData>
+            </a:graphic>
+          </wp:inline>
+        </w:drawing>
+      </w:r>
+    </w:p>
+    <w:p>
+      <w:pPr>
+        <w:ind w:left="-360"/>
+        <w:jc w:val="both"/>
+        <w:rPr>
+          <w:rFonts w:ascii="Times New Roman" w:eastAsia="Times New Roman" w:hAnsi="Times New Roman" w:cs="Times New Roman"/>
+          <w:lang w:eastAsia="es-CO"/>
+        </w:rPr>
+      </w:pPr>
+      <w:r>
+        <w:rPr>
+          <w:rFonts w:eastAsia="Times New Roman"/>
+          <w:noProof/>
+          <w:color w:val="000000"/>
+          <w:lang w:eastAsia="es-CO"/>
+        </w:rPr>
+        <w:lastRenderedPageBreak/>
+        <w:drawing>
+          <wp:inline distT="0" distB="0" distL="0" distR="0" wp14:anchorId="3F91F8BA" wp14:editId="6C51A720">
+            <wp:extent cx="5943600" cy="3419475"/>
+            <wp:effectExtent l="0" t="0" r="0" b="9525"/>
+            <wp:docPr id="43" name="Imagen 43" descr="https://lh3.googleusercontent.com/2RNd1fjf-MhqRq44MMOHK1w978BFQZnrugGV7IQpVnIzostY42Z19GEjM3ar4Wi5feKLO8i2RJEGKCFJydWsudfyyxecz86cEF3KjW1MHRmYFlA8PSHQYCv1UNhFQUSROTyR9i4I"/>
+            <wp:cNvGraphicFramePr>
+              <a:graphicFrameLocks xmlns:a="http://schemas.openxmlformats.org/drawingml/2006/main" noChangeAspect="1"/>
+            </wp:cNvGraphicFramePr>
+            <a:graphic xmlns:a="http://schemas.openxmlformats.org/drawingml/2006/main">
+              <a:graphicData uri="http://schemas.openxmlformats.org/drawingml/2006/picture">
+                <pic:pic xmlns:pic="http://schemas.openxmlformats.org/drawingml/2006/picture">
+                  <pic:nvPicPr>
+                    <pic:cNvPr id="0" name="Picture 3" descr="https://lh3.googleusercontent.com/2RNd1fjf-MhqRq44MMOHK1w978BFQZnrugGV7IQpVnIzostY42Z19GEjM3ar4Wi5feKLO8i2RJEGKCFJydWsudfyyxecz86cEF3KjW1MHRmYFlA8PSHQYCv1UNhFQUSROTyR9i4I"/>
+                    <pic:cNvPicPr>
+                      <a:picLocks noChangeAspect="1" noChangeArrowheads="1"/>
+                    </pic:cNvPicPr>
+                  </pic:nvPicPr>
+                  <pic:blipFill>
+                    <a:blip r:embed="rId9">
+                      <a:extLst>
+                        <a:ext uri="{28A0092B-C50C-407E-A947-70E740481C1C}">
+                          <a14:useLocalDpi xmlns:a14="http://schemas.microsoft.com/office/drawing/2010/main" val="0"/>
+                        </a:ext>
+                      </a:extLst>
+                    </a:blip>
+                    <a:srcRect/>
+                    <a:stretch>
+                      <a:fillRect/>
+                    </a:stretch>
+                  </pic:blipFill>
+                  <pic:spPr bwMode="auto">
+                    <a:xfrm>
+                      <a:off x="0" y="0"/>
+                      <a:ext cx="5943600" cy="3419475"/>
+                    </a:xfrm>
+                    <a:prstGeom prst="rect">
+                      <a:avLst/>
+                    </a:prstGeom>
+                    <a:noFill/>
+                    <a:ln>
+                      <a:noFill/>
+                    </a:ln>
+                  </pic:spPr>
+                </pic:pic>
+              </a:graphicData>
+            </a:graphic>
+          </wp:inline>
+        </w:drawing>
+      </w:r>
+    </w:p>
+    <w:p>
+      <w:pPr>
+        <w:ind w:left="-360"/>
+        <w:jc w:val="both"/>
+        <w:rPr>
+          <w:rFonts w:ascii="Times New Roman" w:eastAsia="Times New Roman" w:hAnsi="Times New Roman" w:cs="Times New Roman"/>
+          <w:lang w:eastAsia="es-CO"/>
+        </w:rPr>
+      </w:pPr>
+      <w:r>
+        <w:rPr>
+          <w:rFonts w:eastAsia="Times New Roman"/>
+          <w:noProof/>
+          <w:color w:val="000000"/>
+          <w:lang w:eastAsia="es-CO"/>
+        </w:rPr>
+        <w:drawing>
+          <wp:inline distT="0" distB="0" distL="0" distR="0" wp14:anchorId="5DFFBD8D" wp14:editId="3664A9BF">
+            <wp:extent cx="5943600" cy="3609975"/>
+            <wp:effectExtent l="0" t="0" r="0" b="9525"/>
+            <wp:docPr id="42" name="Imagen 42" descr="https://lh5.googleusercontent.com/Gr8XNmIbu0joOjsakb_76UBgxLTgVos7MBobqhWZzcPrm7C5hrsmgVoi4TkfNu8taHFPOHEnrFlmnnznv9uLackAiyga6FQ2VUtjM4xQZtW9fE2Jv0qqmSM2Q6q71cCbVxST30Sx"/>
+            <wp:cNvGraphicFramePr>
+              <a:graphicFrameLocks xmlns:a="http://schemas.openxmlformats.org/drawingml/2006/main" noChangeAspect="1"/>
+            </wp:cNvGraphicFramePr>
+            <a:graphic xmlns:a="http://schemas.openxmlformats.org/drawingml/2006/main">
+              <a:graphicData uri="http://schemas.openxmlformats.org/drawingml/2006/picture">
+                <pic:pic xmlns:pic="http://schemas.openxmlformats.org/drawingml/2006/picture">
+                  <pic:nvPicPr>
+                    <pic:cNvPr id="0" name="Picture 4" descr="https://lh5.googleusercontent.com/Gr8XNmIbu0joOjsakb_76UBgxLTgVos7MBobqhWZzcPrm7C5hrsmgVoi4TkfNu8taHFPOHEnrFlmnnznv9uLackAiyga6FQ2VUtjM4xQZtW9fE2Jv0qqmSM2Q6q71cCbVxST30Sx"/>
+                    <pic:cNvPicPr>
+                      <a:picLocks noChangeAspect="1" noChangeArrowheads="1"/>
+                    </pic:cNvPicPr>
+                  </pic:nvPicPr>
+                  <pic:blipFill>
+                    <a:blip r:embed="rId10">
+                      <a:extLst>
+                        <a:ext uri="{28A0092B-C50C-407E-A947-70E740481C1C}">
+                          <a14:useLocalDpi xmlns:a14="http://schemas.microsoft.com/office/drawing/2010/main" val="0"/>
+                        </a:ext>
+                      </a:extLst>
+                    </a:blip>
+                    <a:srcRect/>
+                    <a:stretch>
+                      <a:fillRect/>
+                    </a:stretch>
+                  </pic:blipFill>
+                  <pic:spPr bwMode="auto">
+                    <a:xfrm>
+                      <a:off x="0" y="0"/>
+                      <a:ext cx="5943600" cy="3609975"/>
+                    </a:xfrm>
+                    <a:prstGeom prst="rect">
+                      <a:avLst/>
+                    </a:prstGeom>
+                    <a:noFill/>
+                    <a:ln>
+                      <a:noFill/>
+                    </a:ln>
+                  </pic:spPr>
+                </pic:pic>
+              </a:graphicData>
+            </a:graphic>
+          </wp:inline>
+        </w:drawing>
+      </w:r>
+    </w:p>
+    <w:p>
+      <w:pPr>
+        <w:ind w:left="-360"/>
+        <w:jc w:val="both"/>
+        <w:rPr>
+          <w:rFonts w:ascii="Times New Roman" w:eastAsia="Times New Roman" w:hAnsi="Times New Roman" w:cs="Times New Roman"/>
+          <w:lang w:eastAsia="es-CO"/>
+        </w:rPr>
+      </w:pPr>
+      <w:r>
+        <w:rPr>
+          <w:rFonts w:eastAsia="Times New Roman"/>
+          <w:noProof/>
+          <w:color w:val="000000"/>
+          <w:lang w:eastAsia="es-CO"/>
+        </w:rPr>
+        <w:lastRenderedPageBreak/>
+        <w:drawing>
+          <wp:inline distT="0" distB="0" distL="0" distR="0" wp14:anchorId="3717BD17" wp14:editId="2B28B6F6">
+            <wp:extent cx="5943600" cy="3019425"/>
+            <wp:effectExtent l="0" t="0" r="0" b="9525"/>
+            <wp:docPr id="41" name="Imagen 41" descr="https://lh3.googleusercontent.com/mNrB7PaO_kUds7MAsm8JLa142lPcmuVZY09NCGnLlvn7YaBoIA6A0SXmFB6Yryfxe1M1Qi67VasZFWjfSeC4b3sIkIvH9kETo8WK6S2gdW4GJtLBfhf-QcSQOsTH4TUq7FCfYzfN"/>
+            <wp:cNvGraphicFramePr>
+              <a:graphicFrameLocks xmlns:a="http://schemas.openxmlformats.org/drawingml/2006/main" noChangeAspect="1"/>
+            </wp:cNvGraphicFramePr>
+            <a:graphic xmlns:a="http://schemas.openxmlformats.org/drawingml/2006/main">
+              <a:graphicData uri="http://schemas.openxmlformats.org/drawingml/2006/picture">
+                <pic:pic xmlns:pic="http://schemas.openxmlformats.org/drawingml/2006/picture">
+                  <pic:nvPicPr>
+                    <pic:cNvPr id="0" name="Picture 5" descr="https://lh3.googleusercontent.com/mNrB7PaO_kUds7MAsm8JLa142lPcmuVZY09NCGnLlvn7YaBoIA6A0SXmFB6Yryfxe1M1Qi67VasZFWjfSeC4b3sIkIvH9kETo8WK6S2gdW4GJtLBfhf-QcSQOsTH4TUq7FCfYzfN"/>
+                    <pic:cNvPicPr>
+                      <a:picLocks noChangeAspect="1" noChangeArrowheads="1"/>
+                    </pic:cNvPicPr>
+                  </pic:nvPicPr>
+                  <pic:blipFill>
+                    <a:blip r:embed="rId11">
+                      <a:extLst>
+                        <a:ext uri="{28A0092B-C50C-407E-A947-70E740481C1C}">
+                          <a14:useLocalDpi xmlns:a14="http://schemas.microsoft.com/office/drawing/2010/main" val="0"/>
+                        </a:ext>
+                      </a:extLst>
+                    </a:blip>
+                    <a:srcRect/>
+                    <a:stretch>
+                      <a:fillRect/>
+                    </a:stretch>
+                  </pic:blipFill>
+                  <pic:spPr bwMode="auto">
+                    <a:xfrm>
+                      <a:off x="0" y="0"/>
+                      <a:ext cx="5943600" cy="3019425"/>
+                    </a:xfrm>
+                    <a:prstGeom prst="rect">
+                      <a:avLst/>
+                    </a:prstGeom>
+                    <a:noFill/>
+                    <a:ln>
+                      <a:noFill/>
+                    </a:ln>
+                  </pic:spPr>
+                </pic:pic>
+              </a:graphicData>
+            </a:graphic>
+          </wp:inline>
+        </w:drawing>
+      </w:r>
+    </w:p>
+    <w:p>
+      <w:pPr>
+        <w:ind w:left="-360"/>
+        <w:jc w:val="both"/>
+        <w:rPr>
+          <w:rFonts w:ascii="Times New Roman" w:eastAsia="Times New Roman" w:hAnsi="Times New Roman" w:cs="Times New Roman"/>
+          <w:lang w:eastAsia="es-CO"/>
+        </w:rPr>
+      </w:pPr>
+      <w:r>
+        <w:rPr>
+          <w:rFonts w:eastAsia="Times New Roman"/>
+          <w:noProof/>
+          <w:color w:val="000000"/>
+          <w:lang w:eastAsia="es-CO"/>
+        </w:rPr>
+        <w:drawing>
+          <wp:inline distT="0" distB="0" distL="0" distR="0" wp14:anchorId="24BDE04B" wp14:editId="3A48BE74">
+            <wp:extent cx="4095750" cy="4648200"/>
+            <wp:effectExtent l="0" t="0" r="0" b="0"/>
+            <wp:docPr id="40" name="Imagen 40" descr="https://lh5.googleusercontent.com/bNP8n9460-cRAyIzZcVYWYPd3VPMM03WXw-DLJxLLQ84YN7z61D1Iy9Kf71B2UUC5QL-bpI-619-NrXJJ7xremy1B8iU977kSOehIym_pyCgD3HtIWsdr_ZGd3ONbKxdb9beMmP2"/>
+            <wp:cNvGraphicFramePr>
+              <a:graphicFrameLocks xmlns:a="http://schemas.openxmlformats.org/drawingml/2006/main" noChangeAspect="1"/>
+            </wp:cNvGraphicFramePr>
+            <a:graphic xmlns:a="http://schemas.openxmlformats.org/drawingml/2006/main">
+              <a:graphicData uri="http://schemas.openxmlformats.org/drawingml/2006/picture">
+                <pic:pic xmlns:pic="http://schemas.openxmlformats.org/drawingml/2006/picture">
+                  <pic:nvPicPr>
+                    <pic:cNvPr id="0" name="Picture 6" descr="https://lh5.googleusercontent.com/bNP8n9460-cRAyIzZcVYWYPd3VPMM03WXw-DLJxLLQ84YN7z61D1Iy9Kf71B2UUC5QL-bpI-619-NrXJJ7xremy1B8iU977kSOehIym_pyCgD3HtIWsdr_ZGd3ONbKxdb9beMmP2"/>
+                    <pic:cNvPicPr>
+                      <a:picLocks noChangeAspect="1" noChangeArrowheads="1"/>
+                    </pic:cNvPicPr>
+                  </pic:nvPicPr>
+                  <pic:blipFill>
+                    <a:blip r:embed="rId12">
+                      <a:extLst>
+                        <a:ext uri="{28A0092B-C50C-407E-A947-70E740481C1C}">
+                          <a14:useLocalDpi xmlns:a14="http://schemas.microsoft.com/office/drawing/2010/main" val="0"/>
+                        </a:ext>
+                      </a:extLst>
+                    </a:blip>
+                    <a:srcRect/>
+                    <a:stretch>
+                      <a:fillRect/>
+                    </a:stretch>
+                  </pic:blipFill>
+                  <pic:spPr bwMode="auto">
+                    <a:xfrm>
+                      <a:off x="0" y="0"/>
+                      <a:ext cx="4095750" cy="4648200"/>
+                    </a:xfrm>
+                    <a:prstGeom prst="rect">
+                      <a:avLst/>
+                    </a:prstGeom>
+                    <a:noFill/>
+                    <a:ln>
+                      <a:noFill/>
+                    </a:ln>
+                  </pic:spPr>
+                </pic:pic>
+              </a:graphicData>
+            </a:graphic>
+          </wp:inline>
+        </w:drawing>
+      </w:r>
+    </w:p>
+    <w:p>
+      <w:pPr>
+        <w:ind w:left="-360"/>
+        <w:jc w:val="both"/>
+        <w:rPr>
+          <w:rFonts w:ascii="Times New Roman" w:eastAsia="Times New Roman" w:hAnsi="Times New Roman" w:cs="Times New Roman"/>
+          <w:lang w:eastAsia="es-CO"/>
+        </w:rPr>
+      </w:pPr>
+      <w:r>
+        <w:rPr>
+          <w:rFonts w:eastAsia="Times New Roman"/>
+          <w:noProof/>
+          <w:color w:val="000000"/>
+          <w:lang w:eastAsia="es-CO"/>
+        </w:rPr>
+        <w:lastRenderedPageBreak/>
+        <w:drawing>
+          <wp:inline distT="0" distB="0" distL="0" distR="0" wp14:anchorId="235254EB" wp14:editId="035E6852">
+            <wp:extent cx="5943600" cy="3133725"/>
+            <wp:effectExtent l="0" t="0" r="0" b="9525"/>
+            <wp:docPr id="39" name="Imagen 39" descr="https://lh6.googleusercontent.com/8PLeCSKhehQ_L52UgwSI60QOjZORRqzr4d7f-uVBIA0vk2vmMvZ8UYkh84poPFG5CMgdFLbkHi-4NWa2w_B3r1Xh-gekXIIy0cW67KMgxEhRQhRa-r15WNdBsb2QR0o48qPwHpTb"/>
+            <wp:cNvGraphicFramePr>
+              <a:graphicFrameLocks xmlns:a="http://schemas.openxmlformats.org/drawingml/2006/main" noChangeAspect="1"/>
+            </wp:cNvGraphicFramePr>
+            <a:graphic xmlns:a="http://schemas.openxmlformats.org/drawingml/2006/main">
+              <a:graphicData uri="http://schemas.openxmlformats.org/drawingml/2006/picture">
+                <pic:pic xmlns:pic="http://schemas.openxmlformats.org/drawingml/2006/picture">
+                  <pic:nvPicPr>
+                    <pic:cNvPr id="0" name="Picture 7" descr="https://lh6.googleusercontent.com/8PLeCSKhehQ_L52UgwSI60QOjZORRqzr4d7f-uVBIA0vk2vmMvZ8UYkh84poPFG5CMgdFLbkHi-4NWa2w_B3r1Xh-gekXIIy0cW67KMgxEhRQhRa-r15WNdBsb2QR0o48qPwHpTb"/>
+                    <pic:cNvPicPr>
+                      <a:picLocks noChangeAspect="1" noChangeArrowheads="1"/>
+                    </pic:cNvPicPr>
+                  </pic:nvPicPr>
+                  <pic:blipFill>
+                    <a:blip r:embed="rId13">
+                      <a:extLst>
+                        <a:ext uri="{28A0092B-C50C-407E-A947-70E740481C1C}">
+                          <a14:useLocalDpi xmlns:a14="http://schemas.microsoft.com/office/drawing/2010/main" val="0"/>
+                        </a:ext>
+                      </a:extLst>
+                    </a:blip>
+                    <a:srcRect/>
+                    <a:stretch>
+                      <a:fillRect/>
+                    </a:stretch>
+                  </pic:blipFill>
+                  <pic:spPr bwMode="auto">
+                    <a:xfrm>
+                      <a:off x="0" y="0"/>
+                      <a:ext cx="5943600" cy="3133725"/>
+                    </a:xfrm>
+                    <a:prstGeom prst="rect">
+                      <a:avLst/>
+                    </a:prstGeom>
+                    <a:noFill/>
+                    <a:ln>
+                      <a:noFill/>
+                    </a:ln>
+                  </pic:spPr>
+                </pic:pic>
+              </a:graphicData>
+            </a:graphic>
+          </wp:inline>
+        </w:drawing>
+      </w:r>
+    </w:p>
+    <w:p>
+      <w:pPr>
+        <w:ind w:left="-360"/>
+        <w:jc w:val="both"/>
+        <w:rPr>
+          <w:rFonts w:ascii="Times New Roman" w:eastAsia="Times New Roman" w:hAnsi="Times New Roman" w:cs="Times New Roman"/>
+          <w:lang w:eastAsia="es-CO"/>
+        </w:rPr>
+      </w:pPr>
+      <w:r>
+        <w:rPr>
+          <w:rFonts w:eastAsia="Times New Roman"/>
+          <w:color w:val="000000"/>
+          <w:lang w:eastAsia="es-CO"/>
+        </w:rPr>
+        <w:t>2</w:t>
+      </w:r>
+      <w:r>
+        <w:rPr>
+          <w:rFonts w:eastAsia="Times New Roman"/>
+          <w:color w:val="000000"/>
+          <w:lang w:eastAsia="es-CO"/>
+        </w:rPr>
+        <w:t>.2 Facturación Bean</w:t>
+      </w:r>
+    </w:p>
+    <w:p>
+      <w:pPr>
+        <w:rPr>
+          <w:rFonts w:ascii="Times New Roman" w:eastAsia="Times New Roman" w:hAnsi="Times New Roman" w:cs="Times New Roman"/>
+          <w:lang w:eastAsia="es-CO"/>
+        </w:rPr>
+      </w:pPr>
+    </w:p>
+    <w:p>
+      <w:pPr>
+        <w:ind w:left="-360"/>
+        <w:jc w:val="both"/>
+        <w:rPr>
+          <w:rFonts w:ascii="Times New Roman" w:eastAsia="Times New Roman" w:hAnsi="Times New Roman" w:cs="Times New Roman"/>
+          <w:lang w:eastAsia="es-CO"/>
+        </w:rPr>
+      </w:pPr>
+      <w:r>
+        <w:rPr>
+          <w:rFonts w:eastAsia="Times New Roman"/>
+          <w:noProof/>
+          <w:color w:val="000000"/>
+          <w:lang w:eastAsia="es-CO"/>
+        </w:rPr>
+        <w:drawing>
+          <wp:inline distT="0" distB="0" distL="0" distR="0" wp14:anchorId="289093A3" wp14:editId="4481DB80">
+            <wp:extent cx="5943600" cy="1647825"/>
+            <wp:effectExtent l="0" t="0" r="0" b="9525"/>
+            <wp:docPr id="38" name="Imagen 38" descr="https://lh6.googleusercontent.com/ayyKRt390BcNL9vV8IYiMFPuAcpjUmLeTv2EIdkJRWgc1drpEIG7gUhqZ8VY8gZ8ZgfVxS2OOcGe1OfwkR2kHZRwjVfpiMwLb3hO-dVKNP9I-BwIOsQA7T39hu8f36R-pjQDd9MA"/>
+            <wp:cNvGraphicFramePr>
+              <a:graphicFrameLocks xmlns:a="http://schemas.openxmlformats.org/drawingml/2006/main" noChangeAspect="1"/>
+            </wp:cNvGraphicFramePr>
+            <a:graphic xmlns:a="http://schemas.openxmlformats.org/drawingml/2006/main">
+              <a:graphicData uri="http://schemas.openxmlformats.org/drawingml/2006/picture">
+                <pic:pic xmlns:pic="http://schemas.openxmlformats.org/drawingml/2006/picture">
+                  <pic:nvPicPr>
+                    <pic:cNvPr id="0" name="Picture 8" descr="https://lh6.googleusercontent.com/ayyKRt390BcNL9vV8IYiMFPuAcpjUmLeTv2EIdkJRWgc1drpEIG7gUhqZ8VY8gZ8ZgfVxS2OOcGe1OfwkR2kHZRwjVfpiMwLb3hO-dVKNP9I-BwIOsQA7T39hu8f36R-pjQDd9MA"/>
+                    <pic:cNvPicPr>
+                      <a:picLocks noChangeAspect="1" noChangeArrowheads="1"/>
+                    </pic:cNvPicPr>
+                  </pic:nvPicPr>
+                  <pic:blipFill>
+                    <a:blip r:embed="rId14">
+                      <a:extLst>
+                        <a:ext uri="{28A0092B-C50C-407E-A947-70E740481C1C}">
+                          <a14:useLocalDpi xmlns:a14="http://schemas.microsoft.com/office/drawing/2010/main" val="0"/>
+                        </a:ext>
+                      </a:extLst>
+                    </a:blip>
+                    <a:srcRect/>
+                    <a:stretch>
+                      <a:fillRect/>
+                    </a:stretch>
+                  </pic:blipFill>
+                  <pic:spPr bwMode="auto">
+                    <a:xfrm>
+                      <a:off x="0" y="0"/>
+                      <a:ext cx="5943600" cy="1647825"/>
+                    </a:xfrm>
+                    <a:prstGeom prst="rect">
+                      <a:avLst/>
+                    </a:prstGeom>
+                    <a:noFill/>
+                    <a:ln>
+                      <a:noFill/>
+                    </a:ln>
+                  </pic:spPr>
+                </pic:pic>
+              </a:graphicData>
+            </a:graphic>
+          </wp:inline>
+        </w:drawing>
+      </w:r>
+    </w:p>
+    <w:p>
+      <w:pPr>
+        <w:ind w:left="-360"/>
+        <w:jc w:val="both"/>
+        <w:rPr>
+          <w:rFonts w:ascii="Times New Roman" w:eastAsia="Times New Roman" w:hAnsi="Times New Roman" w:cs="Times New Roman"/>
+          <w:lang w:eastAsia="es-CO"/>
+        </w:rPr>
+      </w:pPr>
+      <w:r>
+        <w:rPr>
+          <w:rFonts w:eastAsia="Times New Roman"/>
+          <w:noProof/>
+          <w:color w:val="000000"/>
+          <w:lang w:eastAsia="es-CO"/>
+        </w:rPr>
+        <w:drawing>
+          <wp:inline distT="0" distB="0" distL="0" distR="0" wp14:anchorId="4D7CAD01" wp14:editId="41B4D7A2">
+            <wp:extent cx="5943600" cy="1647825"/>
+            <wp:effectExtent l="0" t="0" r="0" b="9525"/>
+            <wp:docPr id="37" name="Imagen 37" descr="https://lh4.googleusercontent.com/r89WeZCxBLyauFX6oxU6_aIb7q7SDL5F3x1Cl7iR50howII3pAmn_vEvJ5V7yuYqm6680pmNtnW5myIMVpcLUfbpZmQcFvueC0FUIyZ5evEKAxMyWb0cd_dwT67IdxpOIqNil5jt"/>
+            <wp:cNvGraphicFramePr>
+              <a:graphicFrameLocks xmlns:a="http://schemas.openxmlformats.org/drawingml/2006/main" noChangeAspect="1"/>
+            </wp:cNvGraphicFramePr>
+            <a:graphic xmlns:a="http://schemas.openxmlformats.org/drawingml/2006/main">
+              <a:graphicData uri="http://schemas.openxmlformats.org/drawingml/2006/picture">
+                <pic:pic xmlns:pic="http://schemas.openxmlformats.org/drawingml/2006/picture">
+                  <pic:nvPicPr>
+                    <pic:cNvPr id="0" name="Picture 9" descr="https://lh4.googleusercontent.com/r89WeZCxBLyauFX6oxU6_aIb7q7SDL5F3x1Cl7iR50howII3pAmn_vEvJ5V7yuYqm6680pmNtnW5myIMVpcLUfbpZmQcFvueC0FUIyZ5evEKAxMyWb0cd_dwT67IdxpOIqNil5jt"/>
+                    <pic:cNvPicPr>
+                      <a:picLocks noChangeAspect="1" noChangeArrowheads="1"/>
+                    </pic:cNvPicPr>
+                  </pic:nvPicPr>
+                  <pic:blipFill>
+                    <a:blip r:embed="rId15">
+                      <a:extLst>
+                        <a:ext uri="{28A0092B-C50C-407E-A947-70E740481C1C}">
+                          <a14:useLocalDpi xmlns:a14="http://schemas.microsoft.com/office/drawing/2010/main" val="0"/>
+                        </a:ext>
+                      </a:extLst>
+                    </a:blip>
+                    <a:srcRect/>
+                    <a:stretch>
+                      <a:fillRect/>
+                    </a:stretch>
+                  </pic:blipFill>
+                  <pic:spPr bwMode="auto">
+                    <a:xfrm>
+                      <a:off x="0" y="0"/>
+                      <a:ext cx="5943600" cy="1647825"/>
+                    </a:xfrm>
+                    <a:prstGeom prst="rect">
+                      <a:avLst/>
+                    </a:prstGeom>
+                    <a:noFill/>
+                    <a:ln>
+                      <a:noFill/>
+                    </a:ln>
+                  </pic:spPr>
+                </pic:pic>
+              </a:graphicData>
+            </a:graphic>
+          </wp:inline>
+        </w:drawing>
+      </w:r>
+    </w:p>
+    <w:p>
+      <w:pPr>
+        <w:ind w:left="-360"/>
+        <w:jc w:val="both"/>
+        <w:rPr>
+          <w:rFonts w:ascii="Times New Roman" w:eastAsia="Times New Roman" w:hAnsi="Times New Roman" w:cs="Times New Roman"/>
+          <w:lang w:eastAsia="es-CO"/>
+        </w:rPr>
+      </w:pPr>
+      <w:r>
+        <w:rPr>
+          <w:rFonts w:eastAsia="Times New Roman"/>
+          <w:noProof/>
+          <w:color w:val="000000"/>
+          <w:lang w:eastAsia="es-CO"/>
+        </w:rPr>
+        <w:lastRenderedPageBreak/>
+        <w:drawing>
+          <wp:inline distT="0" distB="0" distL="0" distR="0" wp14:anchorId="4305E292" wp14:editId="4C954E4E">
+            <wp:extent cx="5943600" cy="2400300"/>
+            <wp:effectExtent l="0" t="0" r="0" b="0"/>
+            <wp:docPr id="36" name="Imagen 36" descr="https://lh5.googleusercontent.com/PpMDMPOrqcOADILib4xM-XBFbpE7QGlYmVVT301xI3lSWbYIbcr7cPgmF37MI1ByDRL0ECCsBAhBJrqtTNQIDLHx_Vy8hVsVMhzEYksGlkiYBp7aeZHpydVEdldnjPGtihqHx7AA"/>
+            <wp:cNvGraphicFramePr>
+              <a:graphicFrameLocks xmlns:a="http://schemas.openxmlformats.org/drawingml/2006/main" noChangeAspect="1"/>
+            </wp:cNvGraphicFramePr>
+            <a:graphic xmlns:a="http://schemas.openxmlformats.org/drawingml/2006/main">
+              <a:graphicData uri="http://schemas.openxmlformats.org/drawingml/2006/picture">
+                <pic:pic xmlns:pic="http://schemas.openxmlformats.org/drawingml/2006/picture">
+                  <pic:nvPicPr>
+                    <pic:cNvPr id="0" name="Picture 10" descr="https://lh5.googleusercontent.com/PpMDMPOrqcOADILib4xM-XBFbpE7QGlYmVVT301xI3lSWbYIbcr7cPgmF37MI1ByDRL0ECCsBAhBJrqtTNQIDLHx_Vy8hVsVMhzEYksGlkiYBp7aeZHpydVEdldnjPGtihqHx7AA"/>
+                    <pic:cNvPicPr>
+                      <a:picLocks noChangeAspect="1" noChangeArrowheads="1"/>
+                    </pic:cNvPicPr>
+                  </pic:nvPicPr>
+                  <pic:blipFill>
+                    <a:blip r:embed="rId16">
+                      <a:extLst>
+                        <a:ext uri="{28A0092B-C50C-407E-A947-70E740481C1C}">
+                          <a14:useLocalDpi xmlns:a14="http://schemas.microsoft.com/office/drawing/2010/main" val="0"/>
+                        </a:ext>
+                      </a:extLst>
+                    </a:blip>
+                    <a:srcRect/>
+                    <a:stretch>
+                      <a:fillRect/>
+                    </a:stretch>
+                  </pic:blipFill>
+                  <pic:spPr bwMode="auto">
+                    <a:xfrm>
+                      <a:off x="0" y="0"/>
+                      <a:ext cx="5943600" cy="2400300"/>
+                    </a:xfrm>
+                    <a:prstGeom prst="rect">
+                      <a:avLst/>
+                    </a:prstGeom>
+                    <a:noFill/>
+                    <a:ln>
+                      <a:noFill/>
+                    </a:ln>
+                  </pic:spPr>
+                </pic:pic>
+              </a:graphicData>
+            </a:graphic>
+          </wp:inline>
+        </w:drawing>
+      </w:r>
+    </w:p>
+    <w:p>
+      <w:pPr>
+        <w:ind w:left="-360"/>
+        <w:jc w:val="both"/>
+        <w:rPr>
+          <w:rFonts w:ascii="Times New Roman" w:eastAsia="Times New Roman" w:hAnsi="Times New Roman" w:cs="Times New Roman"/>
+          <w:lang w:eastAsia="es-CO"/>
+        </w:rPr>
+      </w:pPr>
+      <w:r>
+        <w:rPr>
+          <w:rFonts w:eastAsia="Times New Roman"/>
+          <w:noProof/>
+          <w:color w:val="000000"/>
+          <w:lang w:eastAsia="es-CO"/>
+        </w:rPr>
+        <w:drawing>
+          <wp:inline distT="0" distB="0" distL="0" distR="0" wp14:anchorId="53D1C165" wp14:editId="07870484">
+            <wp:extent cx="5943600" cy="2438400"/>
+            <wp:effectExtent l="0" t="0" r="0" b="0"/>
+            <wp:docPr id="35" name="Imagen 35" descr="https://lh5.googleusercontent.com/Cvqfr-ZzsQe5se7CefODGXHu5BNl_8WNhAKATq0STjiQ6I4PDtLtf1VLMBkfhAOBm0mSjDr_uXmFTKNyFNzQl7S65cJTMWQESDe6vOrmxOb-4M10tvU4_iXgFjINMWJmE0a6bOUs"/>
+            <wp:cNvGraphicFramePr>
+              <a:graphicFrameLocks xmlns:a="http://schemas.openxmlformats.org/drawingml/2006/main" noChangeAspect="1"/>
+            </wp:cNvGraphicFramePr>
+            <a:graphic xmlns:a="http://schemas.openxmlformats.org/drawingml/2006/main">
+              <a:graphicData uri="http://schemas.openxmlformats.org/drawingml/2006/picture">
+                <pic:pic xmlns:pic="http://schemas.openxmlformats.org/drawingml/2006/picture">
+                  <pic:nvPicPr>
+                    <pic:cNvPr id="0" name="Picture 11" descr="https://lh5.googleusercontent.com/Cvqfr-ZzsQe5se7CefODGXHu5BNl_8WNhAKATq0STjiQ6I4PDtLtf1VLMBkfhAOBm0mSjDr_uXmFTKNyFNzQl7S65cJTMWQESDe6vOrmxOb-4M10tvU4_iXgFjINMWJmE0a6bOUs"/>
+                    <pic:cNvPicPr>
+                      <a:picLocks noChangeAspect="1" noChangeArrowheads="1"/>
+                    </pic:cNvPicPr>
+                  </pic:nvPicPr>
+                  <pic:blipFill>
+                    <a:blip r:embed="rId17">
+                      <a:extLst>
+                        <a:ext uri="{28A0092B-C50C-407E-A947-70E740481C1C}">
+                          <a14:useLocalDpi xmlns:a14="http://schemas.microsoft.com/office/drawing/2010/main" val="0"/>
+                        </a:ext>
+                      </a:extLst>
+                    </a:blip>
+                    <a:srcRect/>
+                    <a:stretch>
+                      <a:fillRect/>
+                    </a:stretch>
+                  </pic:blipFill>
+                  <pic:spPr bwMode="auto">
+                    <a:xfrm>
+                      <a:off x="0" y="0"/>
+                      <a:ext cx="5943600" cy="2438400"/>
+                    </a:xfrm>
+                    <a:prstGeom prst="rect">
+                      <a:avLst/>
+                    </a:prstGeom>
+                    <a:noFill/>
+                    <a:ln>
+                      <a:noFill/>
+                    </a:ln>
+                  </pic:spPr>
+                </pic:pic>
+              </a:graphicData>
+            </a:graphic>
+          </wp:inline>
+        </w:drawing>
+      </w:r>
+    </w:p>
+    <w:p>
+      <w:pPr>
+        <w:ind w:left="-360"/>
+        <w:jc w:val="both"/>
+        <w:rPr>
+          <w:rFonts w:ascii="Times New Roman" w:eastAsia="Times New Roman" w:hAnsi="Times New Roman" w:cs="Times New Roman"/>
+          <w:lang w:eastAsia="es-CO"/>
+        </w:rPr>
+      </w:pPr>
+      <w:r>
+        <w:rPr>
+          <w:rFonts w:eastAsia="Times New Roman"/>
+          <w:noProof/>
+          <w:color w:val="000000"/>
+          <w:lang w:eastAsia="es-CO"/>
+        </w:rPr>
+        <w:drawing>
+          <wp:inline distT="0" distB="0" distL="0" distR="0" wp14:anchorId="30F52F09" wp14:editId="35A17A80">
+            <wp:extent cx="5943600" cy="2752725"/>
+            <wp:effectExtent l="0" t="0" r="0" b="9525"/>
+            <wp:docPr id="34" name="Imagen 34" descr="https://lh5.googleusercontent.com/YviAQhHnrBbuqn_GfGoi07jjCysU0zI3LVI3Hu1WISpTe3Duw9aZNfOHsaTN6rdN2iFVEzxW1Tqm5MZJG5bfLnwla1feJVH1VAX6y9J3GOObuOHHdedo7dVcSFzlpQqinGD_VlPc"/>
+            <wp:cNvGraphicFramePr>
+              <a:graphicFrameLocks xmlns:a="http://schemas.openxmlformats.org/drawingml/2006/main" noChangeAspect="1"/>
+            </wp:cNvGraphicFramePr>
+            <a:graphic xmlns:a="http://schemas.openxmlformats.org/drawingml/2006/main">
+              <a:graphicData uri="http://schemas.openxmlformats.org/drawingml/2006/picture">
+                <pic:pic xmlns:pic="http://schemas.openxmlformats.org/drawingml/2006/picture">
+                  <pic:nvPicPr>
+                    <pic:cNvPr id="0" name="Picture 12" descr="https://lh5.googleusercontent.com/YviAQhHnrBbuqn_GfGoi07jjCysU0zI3LVI3Hu1WISpTe3Duw9aZNfOHsaTN6rdN2iFVEzxW1Tqm5MZJG5bfLnwla1feJVH1VAX6y9J3GOObuOHHdedo7dVcSFzlpQqinGD_VlPc"/>
+                    <pic:cNvPicPr>
+                      <a:picLocks noChangeAspect="1" noChangeArrowheads="1"/>
+                    </pic:cNvPicPr>
+                  </pic:nvPicPr>
+                  <pic:blipFill>
+                    <a:blip r:embed="rId18">
+                      <a:extLst>
+                        <a:ext uri="{28A0092B-C50C-407E-A947-70E740481C1C}">
+                          <a14:useLocalDpi xmlns:a14="http://schemas.microsoft.com/office/drawing/2010/main" val="0"/>
+                        </a:ext>
+                      </a:extLst>
+                    </a:blip>
+                    <a:srcRect/>
+                    <a:stretch>
+                      <a:fillRect/>
+                    </a:stretch>
+                  </pic:blipFill>
+                  <pic:spPr bwMode="auto">
+                    <a:xfrm>
+                      <a:off x="0" y="0"/>
+                      <a:ext cx="5943600" cy="2752725"/>
+                    </a:xfrm>
+                    <a:prstGeom prst="rect">
+                      <a:avLst/>
+                    </a:prstGeom>
+                    <a:noFill/>
+                    <a:ln>
+                      <a:noFill/>
+                    </a:ln>
+                  </pic:spPr>
+                </pic:pic>
+              </a:graphicData>
+            </a:graphic>
+          </wp:inline>
+        </w:drawing>
+      </w:r>
+    </w:p>
+    <w:p>
+      <w:pPr>
+        <w:ind w:left="-360"/>
+        <w:jc w:val="both"/>
+        <w:rPr>
+          <w:rFonts w:ascii="Times New Roman" w:eastAsia="Times New Roman" w:hAnsi="Times New Roman" w:cs="Times New Roman"/>
+          <w:lang w:eastAsia="es-CO"/>
+        </w:rPr>
+      </w:pPr>
+      <w:r>
+        <w:rPr>
+          <w:rFonts w:eastAsia="Times New Roman"/>
+          <w:noProof/>
+          <w:color w:val="000000"/>
+          <w:lang w:eastAsia="es-CO"/>
+        </w:rPr>
+        <w:lastRenderedPageBreak/>
+        <w:drawing>
+          <wp:inline distT="0" distB="0" distL="0" distR="0" wp14:anchorId="491A42F6" wp14:editId="7C38DF7E">
+            <wp:extent cx="5943600" cy="2276475"/>
+            <wp:effectExtent l="0" t="0" r="0" b="9525"/>
+            <wp:docPr id="33" name="Imagen 33" descr="https://lh6.googleusercontent.com/ezJfSfihBY4TDFhdN21Ls7qwNKz8MqWYb5sfcUDD6HDvsvtruOHZdNaYfJ71TTfQB4der4AgmcvdTWlT1K-DxC5ukOFsB0kh1IaYOWutbXDY19EkmnxoRoUVnhBIDHAXJ0BWyt3U"/>
+            <wp:cNvGraphicFramePr>
+              <a:graphicFrameLocks xmlns:a="http://schemas.openxmlformats.org/drawingml/2006/main" noChangeAspect="1"/>
+            </wp:cNvGraphicFramePr>
+            <a:graphic xmlns:a="http://schemas.openxmlformats.org/drawingml/2006/main">
+              <a:graphicData uri="http://schemas.openxmlformats.org/drawingml/2006/picture">
+                <pic:pic xmlns:pic="http://schemas.openxmlformats.org/drawingml/2006/picture">
+                  <pic:nvPicPr>
+                    <pic:cNvPr id="0" name="Picture 13" descr="https://lh6.googleusercontent.com/ezJfSfihBY4TDFhdN21Ls7qwNKz8MqWYb5sfcUDD6HDvsvtruOHZdNaYfJ71TTfQB4der4AgmcvdTWlT1K-DxC5ukOFsB0kh1IaYOWutbXDY19EkmnxoRoUVnhBIDHAXJ0BWyt3U"/>
+                    <pic:cNvPicPr>
+                      <a:picLocks noChangeAspect="1" noChangeArrowheads="1"/>
+                    </pic:cNvPicPr>
+                  </pic:nvPicPr>
+                  <pic:blipFill>
+                    <a:blip r:embed="rId19">
+                      <a:extLst>
+                        <a:ext uri="{28A0092B-C50C-407E-A947-70E740481C1C}">
+                          <a14:useLocalDpi xmlns:a14="http://schemas.microsoft.com/office/drawing/2010/main" val="0"/>
+                        </a:ext>
+                      </a:extLst>
+                    </a:blip>
+                    <a:srcRect/>
+                    <a:stretch>
+                      <a:fillRect/>
+                    </a:stretch>
+                  </pic:blipFill>
+                  <pic:spPr bwMode="auto">
+                    <a:xfrm>
+                      <a:off x="0" y="0"/>
+                      <a:ext cx="5943600" cy="2276475"/>
+                    </a:xfrm>
+                    <a:prstGeom prst="rect">
+                      <a:avLst/>
+                    </a:prstGeom>
+                    <a:noFill/>
+                    <a:ln>
+                      <a:noFill/>
+                    </a:ln>
+                  </pic:spPr>
+                </pic:pic>
+              </a:graphicData>
+            </a:graphic>
+          </wp:inline>
+        </w:drawing>
+      </w:r>
+    </w:p>
+    <w:p>
+      <w:pPr>
+        <w:ind w:left="-360"/>
+        <w:jc w:val="both"/>
+        <w:rPr>
+          <w:rFonts w:ascii="Times New Roman" w:eastAsia="Times New Roman" w:hAnsi="Times New Roman" w:cs="Times New Roman"/>
+          <w:lang w:eastAsia="es-CO"/>
+        </w:rPr>
+      </w:pPr>
+      <w:r>
+        <w:rPr>
+          <w:rFonts w:eastAsia="Times New Roman"/>
+          <w:noProof/>
+          <w:color w:val="000000"/>
+          <w:lang w:eastAsia="es-CO"/>
+        </w:rPr>
+        <w:drawing>
+          <wp:inline distT="0" distB="0" distL="0" distR="0" wp14:anchorId="0F87B747" wp14:editId="5363209E">
+            <wp:extent cx="5943600" cy="1647825"/>
+            <wp:effectExtent l="0" t="0" r="0" b="9525"/>
+            <wp:docPr id="32" name="Imagen 32" descr="https://lh4.googleusercontent.com/ohS1Flg6TFT88CE_ttruq7DnS8swwLcKAmNpU-oLMfWHZiwv7aHZYgPIyebEeHUMOyo1c21nEqCzV5R8gNT1CRIoe-tRGegbU4B3GbfdDPKiTBX8UNY4ZWRBWDuve4HCP_aJtbZR"/>
+            <wp:cNvGraphicFramePr>
+              <a:graphicFrameLocks xmlns:a="http://schemas.openxmlformats.org/drawingml/2006/main" noChangeAspect="1"/>
+            </wp:cNvGraphicFramePr>
+            <a:graphic xmlns:a="http://schemas.openxmlformats.org/drawingml/2006/main">
+              <a:graphicData uri="http://schemas.openxmlformats.org/drawingml/2006/picture">
+                <pic:pic xmlns:pic="http://schemas.openxmlformats.org/drawingml/2006/picture">
+                  <pic:nvPicPr>
+                    <pic:cNvPr id="0" name="Picture 14" descr="https://lh4.googleusercontent.com/ohS1Flg6TFT88CE_ttruq7DnS8swwLcKAmNpU-oLMfWHZiwv7aHZYgPIyebEeHUMOyo1c21nEqCzV5R8gNT1CRIoe-tRGegbU4B3GbfdDPKiTBX8UNY4ZWRBWDuve4HCP_aJtbZR"/>
+                    <pic:cNvPicPr>
+                      <a:picLocks noChangeAspect="1" noChangeArrowheads="1"/>
+                    </pic:cNvPicPr>
+                  </pic:nvPicPr>
+                  <pic:blipFill>
+                    <a:blip r:embed="rId20">
+                      <a:extLst>
+                        <a:ext uri="{28A0092B-C50C-407E-A947-70E740481C1C}">
+                          <a14:useLocalDpi xmlns:a14="http://schemas.microsoft.com/office/drawing/2010/main" val="0"/>
+                        </a:ext>
+                      </a:extLst>
+                    </a:blip>
+                    <a:srcRect/>
+                    <a:stretch>
+                      <a:fillRect/>
+                    </a:stretch>
+                  </pic:blipFill>
+                  <pic:spPr bwMode="auto">
+                    <a:xfrm>
+                      <a:off x="0" y="0"/>
+                      <a:ext cx="5943600" cy="1647825"/>
+                    </a:xfrm>
+                    <a:prstGeom prst="rect">
+                      <a:avLst/>
+                    </a:prstGeom>
+                    <a:noFill/>
+                    <a:ln>
+                      <a:noFill/>
+                    </a:ln>
+                  </pic:spPr>
+                </pic:pic>
+              </a:graphicData>
+            </a:graphic>
+          </wp:inline>
+        </w:drawing>
+      </w:r>
+    </w:p>
+    <w:p>
+      <w:pPr>
+        <w:ind w:left="-360"/>
+        <w:jc w:val="both"/>
+        <w:rPr>
+          <w:rFonts w:ascii="Times New Roman" w:eastAsia="Times New Roman" w:hAnsi="Times New Roman" w:cs="Times New Roman"/>
+          <w:lang w:eastAsia="es-CO"/>
+        </w:rPr>
+      </w:pPr>
+      <w:r>
+        <w:rPr>
+          <w:rFonts w:eastAsia="Times New Roman"/>
+          <w:noProof/>
+          <w:color w:val="000000"/>
+          <w:lang w:eastAsia="es-CO"/>
+        </w:rPr>
+        <w:drawing>
+          <wp:inline distT="0" distB="0" distL="0" distR="0" wp14:anchorId="648EE573" wp14:editId="4B126640">
+            <wp:extent cx="5943600" cy="1638300"/>
+            <wp:effectExtent l="0" t="0" r="0" b="0"/>
+            <wp:docPr id="31" name="Imagen 31" descr="https://lh5.googleusercontent.com/ZDDVY6lsFTUT4PM2ueU9VziKJKtryHpC9WVMKuUvcEzqFg_6EsJLK5q1QsK_wYmr_YPoFQiipkRetNY0El5sIVXMMhhogOUTO6WdOQIfhN0_NwzFZghKKqSdf27jEuOiNNiTiNMd"/>
+            <wp:cNvGraphicFramePr>
+              <a:graphicFrameLocks xmlns:a="http://schemas.openxmlformats.org/drawingml/2006/main" noChangeAspect="1"/>
+            </wp:cNvGraphicFramePr>
+            <a:graphic xmlns:a="http://schemas.openxmlformats.org/drawingml/2006/main">
+              <a:graphicData uri="http://schemas.openxmlformats.org/drawingml/2006/picture">
+                <pic:pic xmlns:pic="http://schemas.openxmlformats.org/drawingml/2006/picture">
+                  <pic:nvPicPr>
+                    <pic:cNvPr id="0" name="Picture 15" descr="https://lh5.googleusercontent.com/ZDDVY6lsFTUT4PM2ueU9VziKJKtryHpC9WVMKuUvcEzqFg_6EsJLK5q1QsK_wYmr_YPoFQiipkRetNY0El5sIVXMMhhogOUTO6WdOQIfhN0_NwzFZghKKqSdf27jEuOiNNiTiNMd"/>
+                    <pic:cNvPicPr>
+                      <a:picLocks noChangeAspect="1" noChangeArrowheads="1"/>
+                    </pic:cNvPicPr>
+                  </pic:nvPicPr>
+                  <pic:blipFill>
+                    <a:blip r:embed="rId21">
+                      <a:extLst>
+                        <a:ext uri="{28A0092B-C50C-407E-A947-70E740481C1C}">
+                          <a14:useLocalDpi xmlns:a14="http://schemas.microsoft.com/office/drawing/2010/main" val="0"/>
+                        </a:ext>
+                      </a:extLst>
+                    </a:blip>
+                    <a:srcRect/>
+                    <a:stretch>
+                      <a:fillRect/>
+                    </a:stretch>
+                  </pic:blipFill>
+                  <pic:spPr bwMode="auto">
+                    <a:xfrm>
+                      <a:off x="0" y="0"/>
+                      <a:ext cx="5943600" cy="1638300"/>
+                    </a:xfrm>
+                    <a:prstGeom prst="rect">
+                      <a:avLst/>
+                    </a:prstGeom>
+                    <a:noFill/>
+                    <a:ln>
+                      <a:noFill/>
+                    </a:ln>
+                  </pic:spPr>
+                </pic:pic>
+              </a:graphicData>
+            </a:graphic>
+          </wp:inline>
+        </w:drawing>
+      </w:r>
+    </w:p>
+    <w:p>
+      <w:pPr>
+        <w:ind w:left="-360"/>
+        <w:jc w:val="both"/>
+        <w:rPr>
+          <w:rFonts w:ascii="Times New Roman" w:eastAsia="Times New Roman" w:hAnsi="Times New Roman" w:cs="Times New Roman"/>
+          <w:lang w:eastAsia="es-CO"/>
+        </w:rPr>
+      </w:pPr>
+      <w:r>
+        <w:rPr>
+          <w:rFonts w:eastAsia="Times New Roman"/>
+          <w:noProof/>
+          <w:color w:val="000000"/>
+          <w:lang w:eastAsia="es-CO"/>
+        </w:rPr>
+        <w:drawing>
+          <wp:inline distT="0" distB="0" distL="0" distR="0" wp14:anchorId="590551A1" wp14:editId="5A6EB626">
+            <wp:extent cx="5943600" cy="1647825"/>
+            <wp:effectExtent l="0" t="0" r="0" b="9525"/>
+            <wp:docPr id="30" name="Imagen 30" descr="https://lh5.googleusercontent.com/YcJir61JmJ066TnS_sWNqRqIIh2gJhoNK4EX5LjjZxva0uJLfz2D_-dKSVtUZY3XTTsQGotBinv9tbSkGiVGn6Ep3JC3fo5WIW5sduqquN5iX-xsscQr1o4YN155FsEk3YzIqAy0"/>
+            <wp:cNvGraphicFramePr>
+              <a:graphicFrameLocks xmlns:a="http://schemas.openxmlformats.org/drawingml/2006/main" noChangeAspect="1"/>
+            </wp:cNvGraphicFramePr>
+            <a:graphic xmlns:a="http://schemas.openxmlformats.org/drawingml/2006/main">
+              <a:graphicData uri="http://schemas.openxmlformats.org/drawingml/2006/picture">
+                <pic:pic xmlns:pic="http://schemas.openxmlformats.org/drawingml/2006/picture">
+                  <pic:nvPicPr>
+                    <pic:cNvPr id="0" name="Picture 16" descr="https://lh5.googleusercontent.com/YcJir61JmJ066TnS_sWNqRqIIh2gJhoNK4EX5LjjZxva0uJLfz2D_-dKSVtUZY3XTTsQGotBinv9tbSkGiVGn6Ep3JC3fo5WIW5sduqquN5iX-xsscQr1o4YN155FsEk3YzIqAy0"/>
+                    <pic:cNvPicPr>
+                      <a:picLocks noChangeAspect="1" noChangeArrowheads="1"/>
+                    </pic:cNvPicPr>
+                  </pic:nvPicPr>
+                  <pic:blipFill>
+                    <a:blip r:embed="rId22">
+                      <a:extLst>
+                        <a:ext uri="{28A0092B-C50C-407E-A947-70E740481C1C}">
+                          <a14:useLocalDpi xmlns:a14="http://schemas.microsoft.com/office/drawing/2010/main" val="0"/>
+                        </a:ext>
+                      </a:extLst>
+                    </a:blip>
+                    <a:srcRect/>
+                    <a:stretch>
+                      <a:fillRect/>
+                    </a:stretch>
+                  </pic:blipFill>
+                  <pic:spPr bwMode="auto">
+                    <a:xfrm>
+                      <a:off x="0" y="0"/>
+                      <a:ext cx="5943600" cy="1647825"/>
+                    </a:xfrm>
+                    <a:prstGeom prst="rect">
+                      <a:avLst/>
+                    </a:prstGeom>
+                    <a:noFill/>
+                    <a:ln>
+                      <a:noFill/>
+                    </a:ln>
+                  </pic:spPr>
+                </pic:pic>
+              </a:graphicData>
+            </a:graphic>
+          </wp:inline>
+        </w:drawing>
+      </w:r>
+    </w:p>
+    <w:p>
+      <w:pPr>
+        <w:ind w:left="-360"/>
+        <w:jc w:val="both"/>
+        <w:rPr>
+          <w:rFonts w:ascii="Times New Roman" w:eastAsia="Times New Roman" w:hAnsi="Times New Roman" w:cs="Times New Roman"/>
+          <w:lang w:eastAsia="es-CO"/>
+        </w:rPr>
+      </w:pPr>
+      <w:r>
+        <w:rPr>
+          <w:rFonts w:eastAsia="Times New Roman"/>
+          <w:noProof/>
+          <w:color w:val="000000"/>
+          <w:lang w:eastAsia="es-CO"/>
+        </w:rPr>
+        <w:lastRenderedPageBreak/>
+        <w:drawing>
+          <wp:inline distT="0" distB="0" distL="0" distR="0" wp14:anchorId="3C197A0F" wp14:editId="5AF6009D">
+            <wp:extent cx="5943600" cy="1609725"/>
+            <wp:effectExtent l="0" t="0" r="0" b="9525"/>
+            <wp:docPr id="29" name="Imagen 29" descr="https://lh5.googleusercontent.com/AmYGgf9SlAFwnkT1vXOeUIiIc9ihhgjjOUOJ7f19DRmRcfs763I2Uufv_1qISUIAI8PVC_QZHiIAS-VSn3CcvAjsVlErjHBK1Z05a0B6yo5w0cQrwBXiTvPaO0tumiNRDrio6YWK"/>
+            <wp:cNvGraphicFramePr>
+              <a:graphicFrameLocks xmlns:a="http://schemas.openxmlformats.org/drawingml/2006/main" noChangeAspect="1"/>
+            </wp:cNvGraphicFramePr>
+            <a:graphic xmlns:a="http://schemas.openxmlformats.org/drawingml/2006/main">
+              <a:graphicData uri="http://schemas.openxmlformats.org/drawingml/2006/picture">
+                <pic:pic xmlns:pic="http://schemas.openxmlformats.org/drawingml/2006/picture">
+                  <pic:nvPicPr>
+                    <pic:cNvPr id="0" name="Picture 17" descr="https://lh5.googleusercontent.com/AmYGgf9SlAFwnkT1vXOeUIiIc9ihhgjjOUOJ7f19DRmRcfs763I2Uufv_1qISUIAI8PVC_QZHiIAS-VSn3CcvAjsVlErjHBK1Z05a0B6yo5w0cQrwBXiTvPaO0tumiNRDrio6YWK"/>
+                    <pic:cNvPicPr>
+                      <a:picLocks noChangeAspect="1" noChangeArrowheads="1"/>
+                    </pic:cNvPicPr>
+                  </pic:nvPicPr>
+                  <pic:blipFill>
+                    <a:blip r:embed="rId23">
+                      <a:extLst>
+                        <a:ext uri="{28A0092B-C50C-407E-A947-70E740481C1C}">
+                          <a14:useLocalDpi xmlns:a14="http://schemas.microsoft.com/office/drawing/2010/main" val="0"/>
+                        </a:ext>
+                      </a:extLst>
+                    </a:blip>
+                    <a:srcRect/>
+                    <a:stretch>
+                      <a:fillRect/>
+                    </a:stretch>
+                  </pic:blipFill>
+                  <pic:spPr bwMode="auto">
+                    <a:xfrm>
+                      <a:off x="0" y="0"/>
+                      <a:ext cx="5943600" cy="1609725"/>
+                    </a:xfrm>
+                    <a:prstGeom prst="rect">
+                      <a:avLst/>
+                    </a:prstGeom>
+                    <a:noFill/>
+                    <a:ln>
+                      <a:noFill/>
+                    </a:ln>
+                  </pic:spPr>
+                </pic:pic>
+              </a:graphicData>
+            </a:graphic>
+          </wp:inline>
+        </w:drawing>
+      </w:r>
+    </w:p>
+    <w:p>
+      <w:pPr>
+        <w:ind w:left="-360"/>
+        <w:jc w:val="both"/>
+        <w:rPr>
+          <w:rFonts w:ascii="Times New Roman" w:eastAsia="Times New Roman" w:hAnsi="Times New Roman" w:cs="Times New Roman"/>
+          <w:lang w:eastAsia="es-CO"/>
+        </w:rPr>
+      </w:pPr>
+      <w:r>
+        <w:rPr>
+          <w:rFonts w:eastAsia="Times New Roman"/>
+          <w:noProof/>
+          <w:color w:val="000000"/>
+          <w:lang w:eastAsia="es-CO"/>
+        </w:rPr>
+        <w:drawing>
+          <wp:inline distT="0" distB="0" distL="0" distR="0" wp14:anchorId="386C72DB" wp14:editId="04CD8620">
+            <wp:extent cx="5943600" cy="1800225"/>
+            <wp:effectExtent l="0" t="0" r="0" b="9525"/>
+            <wp:docPr id="28" name="Imagen 28" descr="https://lh6.googleusercontent.com/W9vI23e--Grjcb8hhzImnbirc4bWm-jVoRNMa-Fzt066vJneXoQGlmZZyFeL9omG-qpZs3JvMI2xe2BSUt43xZKGOJktYS7t85ZZMIo73r3xGrd1yzNmzyf3fY6Y_aQpQIwO1IGz"/>
+            <wp:cNvGraphicFramePr>
+              <a:graphicFrameLocks xmlns:a="http://schemas.openxmlformats.org/drawingml/2006/main" noChangeAspect="1"/>
+            </wp:cNvGraphicFramePr>
+            <a:graphic xmlns:a="http://schemas.openxmlformats.org/drawingml/2006/main">
+              <a:graphicData uri="http://schemas.openxmlformats.org/drawingml/2006/picture">
+                <pic:pic xmlns:pic="http://schemas.openxmlformats.org/drawingml/2006/picture">
+                  <pic:nvPicPr>
+                    <pic:cNvPr id="0" name="Picture 18" descr="https://lh6.googleusercontent.com/W9vI23e--Grjcb8hhzImnbirc4bWm-jVoRNMa-Fzt066vJneXoQGlmZZyFeL9omG-qpZs3JvMI2xe2BSUt43xZKGOJktYS7t85ZZMIo73r3xGrd1yzNmzyf3fY6Y_aQpQIwO1IGz"/>
+                    <pic:cNvPicPr>
+                      <a:picLocks noChangeAspect="1" noChangeArrowheads="1"/>
+                    </pic:cNvPicPr>
+                  </pic:nvPicPr>
+                  <pic:blipFill>
+                    <a:blip r:embed="rId24">
+                      <a:extLst>
+                        <a:ext uri="{28A0092B-C50C-407E-A947-70E740481C1C}">
+                          <a14:useLocalDpi xmlns:a14="http://schemas.microsoft.com/office/drawing/2010/main" val="0"/>
+                        </a:ext>
+                      </a:extLst>
+                    </a:blip>
+                    <a:srcRect/>
+                    <a:stretch>
+                      <a:fillRect/>
+                    </a:stretch>
+                  </pic:blipFill>
+                  <pic:spPr bwMode="auto">
+                    <a:xfrm>
+                      <a:off x="0" y="0"/>
+                      <a:ext cx="5943600" cy="1800225"/>
+                    </a:xfrm>
+                    <a:prstGeom prst="rect">
+                      <a:avLst/>
+                    </a:prstGeom>
+                    <a:noFill/>
+                    <a:ln>
+                      <a:noFill/>
+                    </a:ln>
+                  </pic:spPr>
+                </pic:pic>
+              </a:graphicData>
+            </a:graphic>
+          </wp:inline>
+        </w:drawing>
+      </w:r>
+    </w:p>
+    <w:p>
+      <w:pPr>
+        <w:ind w:left="-360"/>
+        <w:jc w:val="both"/>
+        <w:rPr>
+          <w:rFonts w:ascii="Times New Roman" w:eastAsia="Times New Roman" w:hAnsi="Times New Roman" w:cs="Times New Roman"/>
+          <w:lang w:eastAsia="es-CO"/>
+        </w:rPr>
+      </w:pPr>
+      <w:r>
+        <w:rPr>
+          <w:rFonts w:eastAsia="Times New Roman"/>
+          <w:noProof/>
+          <w:color w:val="000000"/>
+          <w:lang w:eastAsia="es-CO"/>
+        </w:rPr>
+        <w:drawing>
+          <wp:inline distT="0" distB="0" distL="0" distR="0" wp14:anchorId="337F1A7E" wp14:editId="4236DDB0">
+            <wp:extent cx="5943600" cy="2657475"/>
+            <wp:effectExtent l="0" t="0" r="0" b="9525"/>
+            <wp:docPr id="27" name="Imagen 27" descr="https://lh6.googleusercontent.com/Ys5-t7qz4Ek9j00-heZlfMsZrfrB75W4w79ygrO19KfOVscRDL80uwAcVHs6Ua9779KaSUVUyCNl2_BZ6YBfRVX6vYvwGbPvyKBYtwx3f1RIS2Y4RLtgsk9c38BpFkV0B4KoG8hr"/>
+            <wp:cNvGraphicFramePr>
+              <a:graphicFrameLocks xmlns:a="http://schemas.openxmlformats.org/drawingml/2006/main" noChangeAspect="1"/>
+            </wp:cNvGraphicFramePr>
+            <a:graphic xmlns:a="http://schemas.openxmlformats.org/drawingml/2006/main">
+              <a:graphicData uri="http://schemas.openxmlformats.org/drawingml/2006/picture">
+                <pic:pic xmlns:pic="http://schemas.openxmlformats.org/drawingml/2006/picture">
+                  <pic:nvPicPr>
+                    <pic:cNvPr id="0" name="Picture 19" descr="https://lh6.googleusercontent.com/Ys5-t7qz4Ek9j00-heZlfMsZrfrB75W4w79ygrO19KfOVscRDL80uwAcVHs6Ua9779KaSUVUyCNl2_BZ6YBfRVX6vYvwGbPvyKBYtwx3f1RIS2Y4RLtgsk9c38BpFkV0B4KoG8hr"/>
+                    <pic:cNvPicPr>
+                      <a:picLocks noChangeAspect="1" noChangeArrowheads="1"/>
+                    </pic:cNvPicPr>
+                  </pic:nvPicPr>
+                  <pic:blipFill>
+                    <a:blip r:embed="rId25">
+                      <a:extLst>
+                        <a:ext uri="{28A0092B-C50C-407E-A947-70E740481C1C}">
+                          <a14:useLocalDpi xmlns:a14="http://schemas.microsoft.com/office/drawing/2010/main" val="0"/>
+                        </a:ext>
+                      </a:extLst>
+                    </a:blip>
+                    <a:srcRect/>
+                    <a:stretch>
+                      <a:fillRect/>
+                    </a:stretch>
+                  </pic:blipFill>
+                  <pic:spPr bwMode="auto">
+                    <a:xfrm>
+                      <a:off x="0" y="0"/>
+                      <a:ext cx="5943600" cy="2657475"/>
+                    </a:xfrm>
+                    <a:prstGeom prst="rect">
+                      <a:avLst/>
+                    </a:prstGeom>
+                    <a:noFill/>
+                    <a:ln>
+                      <a:noFill/>
+                    </a:ln>
+                  </pic:spPr>
+                </pic:pic>
+              </a:graphicData>
+            </a:graphic>
+          </wp:inline>
+        </w:drawing>
+      </w:r>
+    </w:p>
+    <w:p>
+      <w:pPr>
+        <w:ind w:left="-360"/>
+        <w:jc w:val="both"/>
+        <w:rPr>
+          <w:rFonts w:ascii="Times New Roman" w:eastAsia="Times New Roman" w:hAnsi="Times New Roman" w:cs="Times New Roman"/>
+          <w:lang w:eastAsia="es-CO"/>
+        </w:rPr>
+      </w:pPr>
+      <w:r>
+        <w:rPr>
+          <w:rFonts w:eastAsia="Times New Roman"/>
+          <w:noProof/>
+          <w:color w:val="000000"/>
+          <w:lang w:eastAsia="es-CO"/>
+        </w:rPr>
+        <w:lastRenderedPageBreak/>
+        <w:drawing>
+          <wp:inline distT="0" distB="0" distL="0" distR="0" wp14:anchorId="2E2832EF" wp14:editId="4719F712">
+            <wp:extent cx="5943600" cy="2143125"/>
+            <wp:effectExtent l="0" t="0" r="0" b="9525"/>
+            <wp:docPr id="26" name="Imagen 26" descr="https://lh4.googleusercontent.com/l5vzsOYPUJo6q3FnqObQlFpcRn9sMMTxRSHi7zAeDrobiyyjjdPkV13o1_nIySCAQ_VHDehGCR91gJQxhOMF2i1Ea-TZgppzuOWHlvkHPjDR0cOVdb5Ri32AtASsW3rtDcsuKMf3"/>
+            <wp:cNvGraphicFramePr>
+              <a:graphicFrameLocks xmlns:a="http://schemas.openxmlformats.org/drawingml/2006/main" noChangeAspect="1"/>
+            </wp:cNvGraphicFramePr>
+            <a:graphic xmlns:a="http://schemas.openxmlformats.org/drawingml/2006/main">
+              <a:graphicData uri="http://schemas.openxmlformats.org/drawingml/2006/picture">
+                <pic:pic xmlns:pic="http://schemas.openxmlformats.org/drawingml/2006/picture">
+                  <pic:nvPicPr>
+                    <pic:cNvPr id="0" name="Picture 20" descr="https://lh4.googleusercontent.com/l5vzsOYPUJo6q3FnqObQlFpcRn9sMMTxRSHi7zAeDrobiyyjjdPkV13o1_nIySCAQ_VHDehGCR91gJQxhOMF2i1Ea-TZgppzuOWHlvkHPjDR0cOVdb5Ri32AtASsW3rtDcsuKMf3"/>
+                    <pic:cNvPicPr>
+                      <a:picLocks noChangeAspect="1" noChangeArrowheads="1"/>
+                    </pic:cNvPicPr>
+                  </pic:nvPicPr>
+                  <pic:blipFill>
+                    <a:blip r:embed="rId26">
+                      <a:extLst>
+                        <a:ext uri="{28A0092B-C50C-407E-A947-70E740481C1C}">
+                          <a14:useLocalDpi xmlns:a14="http://schemas.microsoft.com/office/drawing/2010/main" val="0"/>
+                        </a:ext>
+                      </a:extLst>
+                    </a:blip>
+                    <a:srcRect/>
+                    <a:stretch>
+                      <a:fillRect/>
+                    </a:stretch>
+                  </pic:blipFill>
+                  <pic:spPr bwMode="auto">
+                    <a:xfrm>
+                      <a:off x="0" y="0"/>
+                      <a:ext cx="5943600" cy="2143125"/>
+                    </a:xfrm>
+                    <a:prstGeom prst="rect">
+                      <a:avLst/>
+                    </a:prstGeom>
+                    <a:noFill/>
+                    <a:ln>
+                      <a:noFill/>
+                    </a:ln>
+                  </pic:spPr>
+                </pic:pic>
+              </a:graphicData>
+            </a:graphic>
+          </wp:inline>
+        </w:drawing>
+      </w:r>
+    </w:p>
+    <w:p>
+      <w:pPr>
+        <w:ind w:left="-360"/>
+        <w:jc w:val="both"/>
+        <w:rPr>
+          <w:rFonts w:ascii="Times New Roman" w:eastAsia="Times New Roman" w:hAnsi="Times New Roman" w:cs="Times New Roman"/>
+          <w:lang w:eastAsia="es-CO"/>
+        </w:rPr>
+      </w:pPr>
+      <w:r>
+        <w:rPr>
+          <w:rFonts w:eastAsia="Times New Roman"/>
+          <w:noProof/>
+          <w:color w:val="000000"/>
+          <w:lang w:eastAsia="es-CO"/>
+        </w:rPr>
+        <w:drawing>
+          <wp:inline distT="0" distB="0" distL="0" distR="0" wp14:anchorId="5736C886" wp14:editId="12BE1D64">
+            <wp:extent cx="5943600" cy="1514475"/>
+            <wp:effectExtent l="0" t="0" r="0" b="9525"/>
+            <wp:docPr id="25" name="Imagen 25" descr="https://lh5.googleusercontent.com/B8qKuPG88TiACQ2aa5CAvNLB2XrJYr3g2-UK-pT6OAaJg4Vtp8lZ1VCWC38bd97MeC_9XFShSWX8UeDFbLx4HI2jX0KQaukKweawQnaHrOH1ewKITd_7cXlSjRRL2cvbjhFyCyke"/>
+            <wp:cNvGraphicFramePr>
+              <a:graphicFrameLocks xmlns:a="http://schemas.openxmlformats.org/drawingml/2006/main" noChangeAspect="1"/>
+            </wp:cNvGraphicFramePr>
+            <a:graphic xmlns:a="http://schemas.openxmlformats.org/drawingml/2006/main">
+              <a:graphicData uri="http://schemas.openxmlformats.org/drawingml/2006/picture">
+                <pic:pic xmlns:pic="http://schemas.openxmlformats.org/drawingml/2006/picture">
+                  <pic:nvPicPr>
+                    <pic:cNvPr id="0" name="Picture 21" descr="https://lh5.googleusercontent.com/B8qKuPG88TiACQ2aa5CAvNLB2XrJYr3g2-UK-pT6OAaJg4Vtp8lZ1VCWC38bd97MeC_9XFShSWX8UeDFbLx4HI2jX0KQaukKweawQnaHrOH1ewKITd_7cXlSjRRL2cvbjhFyCyke"/>
+                    <pic:cNvPicPr>
+                      <a:picLocks noChangeAspect="1" noChangeArrowheads="1"/>
+                    </pic:cNvPicPr>
+                  </pic:nvPicPr>
+                  <pic:blipFill>
+                    <a:blip r:embed="rId27">
+                      <a:extLst>
+                        <a:ext uri="{28A0092B-C50C-407E-A947-70E740481C1C}">
+                          <a14:useLocalDpi xmlns:a14="http://schemas.microsoft.com/office/drawing/2010/main" val="0"/>
+                        </a:ext>
+                      </a:extLst>
+                    </a:blip>
+                    <a:srcRect/>
+                    <a:stretch>
+                      <a:fillRect/>
+                    </a:stretch>
+                  </pic:blipFill>
+                  <pic:spPr bwMode="auto">
+                    <a:xfrm>
+                      <a:off x="0" y="0"/>
+                      <a:ext cx="5943600" cy="1514475"/>
+                    </a:xfrm>
+                    <a:prstGeom prst="rect">
+                      <a:avLst/>
+                    </a:prstGeom>
+                    <a:noFill/>
+                    <a:ln>
+                      <a:noFill/>
+                    </a:ln>
+                  </pic:spPr>
+                </pic:pic>
+              </a:graphicData>
+            </a:graphic>
+          </wp:inline>
+        </w:drawing>
+      </w:r>
+    </w:p>
+    <w:p>
+      <w:pPr>
+        <w:ind w:left="-360"/>
+        <w:jc w:val="both"/>
+        <w:rPr>
+          <w:rFonts w:ascii="Times New Roman" w:eastAsia="Times New Roman" w:hAnsi="Times New Roman" w:cs="Times New Roman"/>
+          <w:lang w:eastAsia="es-CO"/>
+        </w:rPr>
+      </w:pPr>
+      <w:r>
+        <w:rPr>
+          <w:rFonts w:eastAsia="Times New Roman"/>
+          <w:noProof/>
+          <w:color w:val="000000"/>
+          <w:lang w:eastAsia="es-CO"/>
+        </w:rPr>
+        <w:drawing>
+          <wp:inline distT="0" distB="0" distL="0" distR="0" wp14:anchorId="6BB7A461" wp14:editId="6EB6C1DF">
+            <wp:extent cx="5943600" cy="1524000"/>
+            <wp:effectExtent l="0" t="0" r="0" b="0"/>
+            <wp:docPr id="24" name="Imagen 24" descr="https://lh5.googleusercontent.com/dCIzV7SC_3yPwQRpNzMaW1HzR9FOYIrGYw-jdx2AJKySzNDrINTT-EywRQ1aDTTrWwJzNiBFeqvfQDS-q4mHbj8LrBcx6OyVYqaTjXw4o3LIbLtq_RZBkmQWozj3BQd6q8sL_Xwk"/>
+            <wp:cNvGraphicFramePr>
+              <a:graphicFrameLocks xmlns:a="http://schemas.openxmlformats.org/drawingml/2006/main" noChangeAspect="1"/>
+            </wp:cNvGraphicFramePr>
+            <a:graphic xmlns:a="http://schemas.openxmlformats.org/drawingml/2006/main">
+              <a:graphicData uri="http://schemas.openxmlformats.org/drawingml/2006/picture">
+                <pic:pic xmlns:pic="http://schemas.openxmlformats.org/drawingml/2006/picture">
+                  <pic:nvPicPr>
+                    <pic:cNvPr id="0" name="Picture 22" descr="https://lh5.googleusercontent.com/dCIzV7SC_3yPwQRpNzMaW1HzR9FOYIrGYw-jdx2AJKySzNDrINTT-EywRQ1aDTTrWwJzNiBFeqvfQDS-q4mHbj8LrBcx6OyVYqaTjXw4o3LIbLtq_RZBkmQWozj3BQd6q8sL_Xwk"/>
+                    <pic:cNvPicPr>
+                      <a:picLocks noChangeAspect="1" noChangeArrowheads="1"/>
+                    </pic:cNvPicPr>
+                  </pic:nvPicPr>
+                  <pic:blipFill>
+                    <a:blip r:embed="rId28">
+                      <a:extLst>
+                        <a:ext uri="{28A0092B-C50C-407E-A947-70E740481C1C}">
+                          <a14:useLocalDpi xmlns:a14="http://schemas.microsoft.com/office/drawing/2010/main" val="0"/>
+                        </a:ext>
+                      </a:extLst>
+                    </a:blip>
+                    <a:srcRect/>
+                    <a:stretch>
+                      <a:fillRect/>
+                    </a:stretch>
+                  </pic:blipFill>
+                  <pic:spPr bwMode="auto">
+                    <a:xfrm>
+                      <a:off x="0" y="0"/>
+                      <a:ext cx="5943600" cy="1524000"/>
+                    </a:xfrm>
+                    <a:prstGeom prst="rect">
+                      <a:avLst/>
+                    </a:prstGeom>
+                    <a:noFill/>
+                    <a:ln>
+                      <a:noFill/>
+                    </a:ln>
+                  </pic:spPr>
+                </pic:pic>
+              </a:graphicData>
+            </a:graphic>
+          </wp:inline>
+        </w:drawing>
+      </w:r>
+    </w:p>
+    <w:p>
+      <w:pPr>
+        <w:ind w:left="-360"/>
+        <w:jc w:val="both"/>
+        <w:rPr>
+          <w:rFonts w:ascii="Times New Roman" w:eastAsia="Times New Roman" w:hAnsi="Times New Roman" w:cs="Times New Roman"/>
+          <w:lang w:eastAsia="es-CO"/>
+        </w:rPr>
+      </w:pPr>
+      <w:r>
+        <w:rPr>
+          <w:rFonts w:eastAsia="Times New Roman"/>
+          <w:noProof/>
+          <w:color w:val="000000"/>
+          <w:lang w:eastAsia="es-CO"/>
+        </w:rPr>
+        <w:drawing>
+          <wp:inline distT="0" distB="0" distL="0" distR="0" wp14:anchorId="7F2A060F" wp14:editId="5D985F2F">
+            <wp:extent cx="5943600" cy="1533525"/>
+            <wp:effectExtent l="0" t="0" r="0" b="9525"/>
+            <wp:docPr id="23" name="Imagen 23" descr="https://lh3.googleusercontent.com/DwxrytUbQuT3FHuMit7SjsZhpPfp_K7_C8fxWDqB96zAcszBXPnay8n6WC9yw7sCL48cL8tfv1iPLb2WLNPYFb9LkRjxFfPBv7I8_UCjFtBBvRBRaEoGaTDmunwEB1JwLvsM1Nc1"/>
+            <wp:cNvGraphicFramePr>
+              <a:graphicFrameLocks xmlns:a="http://schemas.openxmlformats.org/drawingml/2006/main" noChangeAspect="1"/>
+            </wp:cNvGraphicFramePr>
+            <a:graphic xmlns:a="http://schemas.openxmlformats.org/drawingml/2006/main">
+              <a:graphicData uri="http://schemas.openxmlformats.org/drawingml/2006/picture">
+                <pic:pic xmlns:pic="http://schemas.openxmlformats.org/drawingml/2006/picture">
+                  <pic:nvPicPr>
+                    <pic:cNvPr id="0" name="Picture 23" descr="https://lh3.googleusercontent.com/DwxrytUbQuT3FHuMit7SjsZhpPfp_K7_C8fxWDqB96zAcszBXPnay8n6WC9yw7sCL48cL8tfv1iPLb2WLNPYFb9LkRjxFfPBv7I8_UCjFtBBvRBRaEoGaTDmunwEB1JwLvsM1Nc1"/>
+                    <pic:cNvPicPr>
+                      <a:picLocks noChangeAspect="1" noChangeArrowheads="1"/>
+                    </pic:cNvPicPr>
+                  </pic:nvPicPr>
+                  <pic:blipFill>
+                    <a:blip r:embed="rId29">
+                      <a:extLst>
+                        <a:ext uri="{28A0092B-C50C-407E-A947-70E740481C1C}">
+                          <a14:useLocalDpi xmlns:a14="http://schemas.microsoft.com/office/drawing/2010/main" val="0"/>
+                        </a:ext>
+                      </a:extLst>
+                    </a:blip>
+                    <a:srcRect/>
+                    <a:stretch>
+                      <a:fillRect/>
+                    </a:stretch>
+                  </pic:blipFill>
+                  <pic:spPr bwMode="auto">
+                    <a:xfrm>
+                      <a:off x="0" y="0"/>
+                      <a:ext cx="5943600" cy="1533525"/>
+                    </a:xfrm>
+                    <a:prstGeom prst="rect">
+                      <a:avLst/>
+                    </a:prstGeom>
+                    <a:noFill/>
+                    <a:ln>
+                      <a:noFill/>
+                    </a:ln>
+                  </pic:spPr>
+                </pic:pic>
+              </a:graphicData>
+            </a:graphic>
+          </wp:inline>
+        </w:drawing>
+      </w:r>
+    </w:p>
+    <w:p>
+      <w:pPr>
+        <w:ind w:left="-360"/>
+        <w:jc w:val="both"/>
+        <w:rPr>
+          <w:rFonts w:ascii="Times New Roman" w:eastAsia="Times New Roman" w:hAnsi="Times New Roman" w:cs="Times New Roman"/>
+          <w:lang w:eastAsia="es-CO"/>
+        </w:rPr>
+      </w:pPr>
+      <w:r>
+        <w:rPr>
+          <w:rFonts w:eastAsia="Times New Roman"/>
+          <w:noProof/>
+          <w:color w:val="000000"/>
+          <w:lang w:eastAsia="es-CO"/>
+        </w:rPr>
+        <w:lastRenderedPageBreak/>
+        <w:drawing>
+          <wp:inline distT="0" distB="0" distL="0" distR="0" wp14:anchorId="0A377227" wp14:editId="4329553C">
+            <wp:extent cx="5943600" cy="2028825"/>
+            <wp:effectExtent l="0" t="0" r="0" b="9525"/>
+            <wp:docPr id="22" name="Imagen 22" descr="https://lh6.googleusercontent.com/C_wEcwJidfncR6MeuHIg0ZU8ecY9BuU-WzaMKgBVt2ax7px05Mj22l_PCCoiYdiddrPqutcoe90jlgLc64sgacJQQ05sCtnUHJK08Ld9aeQfiLMp3YGq1fra-Iuu3oyJQb0bTiVN"/>
+            <wp:cNvGraphicFramePr>
+              <a:graphicFrameLocks xmlns:a="http://schemas.openxmlformats.org/drawingml/2006/main" noChangeAspect="1"/>
+            </wp:cNvGraphicFramePr>
+            <a:graphic xmlns:a="http://schemas.openxmlformats.org/drawingml/2006/main">
+              <a:graphicData uri="http://schemas.openxmlformats.org/drawingml/2006/picture">
+                <pic:pic xmlns:pic="http://schemas.openxmlformats.org/drawingml/2006/picture">
+                  <pic:nvPicPr>
+                    <pic:cNvPr id="0" name="Picture 24" descr="https://lh6.googleusercontent.com/C_wEcwJidfncR6MeuHIg0ZU8ecY9BuU-WzaMKgBVt2ax7px05Mj22l_PCCoiYdiddrPqutcoe90jlgLc64sgacJQQ05sCtnUHJK08Ld9aeQfiLMp3YGq1fra-Iuu3oyJQb0bTiVN"/>
+                    <pic:cNvPicPr>
+                      <a:picLocks noChangeAspect="1" noChangeArrowheads="1"/>
+                    </pic:cNvPicPr>
+                  </pic:nvPicPr>
+                  <pic:blipFill>
+                    <a:blip r:embed="rId30">
+                      <a:extLst>
+                        <a:ext uri="{28A0092B-C50C-407E-A947-70E740481C1C}">
+                          <a14:useLocalDpi xmlns:a14="http://schemas.microsoft.com/office/drawing/2010/main" val="0"/>
+                        </a:ext>
+                      </a:extLst>
+                    </a:blip>
+                    <a:srcRect/>
+                    <a:stretch>
+                      <a:fillRect/>
+                    </a:stretch>
+                  </pic:blipFill>
+                  <pic:spPr bwMode="auto">
+                    <a:xfrm>
+                      <a:off x="0" y="0"/>
+                      <a:ext cx="5943600" cy="2028825"/>
+                    </a:xfrm>
+                    <a:prstGeom prst="rect">
+                      <a:avLst/>
+                    </a:prstGeom>
+                    <a:noFill/>
+                    <a:ln>
+                      <a:noFill/>
+                    </a:ln>
+                  </pic:spPr>
+                </pic:pic>
+              </a:graphicData>
+            </a:graphic>
+          </wp:inline>
+        </w:drawing>
+      </w:r>
+    </w:p>
+    <w:p>
+      <w:pPr>
+        <w:ind w:left="-360"/>
+        <w:jc w:val="both"/>
+        <w:rPr>
+          <w:rFonts w:ascii="Times New Roman" w:eastAsia="Times New Roman" w:hAnsi="Times New Roman" w:cs="Times New Roman"/>
+          <w:lang w:eastAsia="es-CO"/>
+        </w:rPr>
+      </w:pPr>
+      <w:r>
+        <w:rPr>
+          <w:rFonts w:eastAsia="Times New Roman"/>
+          <w:noProof/>
+          <w:color w:val="000000"/>
+          <w:lang w:eastAsia="es-CO"/>
+        </w:rPr>
+        <w:drawing>
+          <wp:inline distT="0" distB="0" distL="0" distR="0" wp14:anchorId="0C22E9A9" wp14:editId="5A9EF32E">
+            <wp:extent cx="5943600" cy="2171700"/>
+            <wp:effectExtent l="0" t="0" r="0" b="0"/>
+            <wp:docPr id="21" name="Imagen 21" descr="https://lh4.googleusercontent.com/Dds17ujKV5h_AjPb-Hqix8XdA6W8ne7I35WhyhB8STJTbeRsupMKARln2ublfmOAkK4jKXIcX-2EqSKx_7Ngch58vDLwg7xMvH0NnSEANPPt4yA71goyfMeRcMgP8-ChsZzMHcJI"/>
+            <wp:cNvGraphicFramePr>
+              <a:graphicFrameLocks xmlns:a="http://schemas.openxmlformats.org/drawingml/2006/main" noChangeAspect="1"/>
+            </wp:cNvGraphicFramePr>
+            <a:graphic xmlns:a="http://schemas.openxmlformats.org/drawingml/2006/main">
+              <a:graphicData uri="http://schemas.openxmlformats.org/drawingml/2006/picture">
+                <pic:pic xmlns:pic="http://schemas.openxmlformats.org/drawingml/2006/picture">
+                  <pic:nvPicPr>
+                    <pic:cNvPr id="0" name="Picture 25" descr="https://lh4.googleusercontent.com/Dds17ujKV5h_AjPb-Hqix8XdA6W8ne7I35WhyhB8STJTbeRsupMKARln2ublfmOAkK4jKXIcX-2EqSKx_7Ngch58vDLwg7xMvH0NnSEANPPt4yA71goyfMeRcMgP8-ChsZzMHcJI"/>
+                    <pic:cNvPicPr>
+                      <a:picLocks noChangeAspect="1" noChangeArrowheads="1"/>
+                    </pic:cNvPicPr>
+                  </pic:nvPicPr>
+                  <pic:blipFill>
+                    <a:blip r:embed="rId31">
+                      <a:extLst>
+                        <a:ext uri="{28A0092B-C50C-407E-A947-70E740481C1C}">
+                          <a14:useLocalDpi xmlns:a14="http://schemas.microsoft.com/office/drawing/2010/main" val="0"/>
+                        </a:ext>
+                      </a:extLst>
+                    </a:blip>
+                    <a:srcRect/>
+                    <a:stretch>
+                      <a:fillRect/>
+                    </a:stretch>
+                  </pic:blipFill>
+                  <pic:spPr bwMode="auto">
+                    <a:xfrm>
+                      <a:off x="0" y="0"/>
+                      <a:ext cx="5943600" cy="2171700"/>
+                    </a:xfrm>
+                    <a:prstGeom prst="rect">
+                      <a:avLst/>
+                    </a:prstGeom>
+                    <a:noFill/>
+                    <a:ln>
+                      <a:noFill/>
+                    </a:ln>
+                  </pic:spPr>
+                </pic:pic>
+              </a:graphicData>
+            </a:graphic>
+          </wp:inline>
+        </w:drawing>
+      </w:r>
+    </w:p>
+    <w:p>
+      <w:pPr>
+        <w:ind w:left="-360"/>
+        <w:jc w:val="both"/>
+        <w:rPr>
+          <w:rFonts w:ascii="Times New Roman" w:eastAsia="Times New Roman" w:hAnsi="Times New Roman" w:cs="Times New Roman"/>
+          <w:lang w:eastAsia="es-CO"/>
+        </w:rPr>
+      </w:pPr>
+      <w:r>
+        <w:rPr>
+          <w:rFonts w:eastAsia="Times New Roman"/>
+          <w:noProof/>
+          <w:color w:val="000000"/>
+          <w:lang w:eastAsia="es-CO"/>
+        </w:rPr>
+        <w:drawing>
+          <wp:inline distT="0" distB="0" distL="0" distR="0" wp14:anchorId="326AA14E" wp14:editId="0E6888C2">
+            <wp:extent cx="5943600" cy="1647825"/>
+            <wp:effectExtent l="0" t="0" r="0" b="9525"/>
+            <wp:docPr id="20" name="Imagen 20" descr="https://lh4.googleusercontent.com/n8tkdkvTO7Jm0gaHioF3ORty_jdP9KQ7vaUc1wv9WXeib0BEtwL0Gq9akB8Uihhilsh9lRDJfXMxQ2TOfSWNengjCqy6qlcH0eHLu9RUWMFDfwbAJ0KUMe8SjwScKCp9NNxWLGwO"/>
+            <wp:cNvGraphicFramePr>
+              <a:graphicFrameLocks xmlns:a="http://schemas.openxmlformats.org/drawingml/2006/main" noChangeAspect="1"/>
+            </wp:cNvGraphicFramePr>
+            <a:graphic xmlns:a="http://schemas.openxmlformats.org/drawingml/2006/main">
+              <a:graphicData uri="http://schemas.openxmlformats.org/drawingml/2006/picture">
+                <pic:pic xmlns:pic="http://schemas.openxmlformats.org/drawingml/2006/picture">
+                  <pic:nvPicPr>
+                    <pic:cNvPr id="0" name="Picture 26" descr="https://lh4.googleusercontent.com/n8tkdkvTO7Jm0gaHioF3ORty_jdP9KQ7vaUc1wv9WXeib0BEtwL0Gq9akB8Uihhilsh9lRDJfXMxQ2TOfSWNengjCqy6qlcH0eHLu9RUWMFDfwbAJ0KUMe8SjwScKCp9NNxWLGwO"/>
+                    <pic:cNvPicPr>
+                      <a:picLocks noChangeAspect="1" noChangeArrowheads="1"/>
+                    </pic:cNvPicPr>
+                  </pic:nvPicPr>
+                  <pic:blipFill>
+                    <a:blip r:embed="rId32">
+                      <a:extLst>
+                        <a:ext uri="{28A0092B-C50C-407E-A947-70E740481C1C}">
+                          <a14:useLocalDpi xmlns:a14="http://schemas.microsoft.com/office/drawing/2010/main" val="0"/>
+                        </a:ext>
+                      </a:extLst>
+                    </a:blip>
+                    <a:srcRect/>
+                    <a:stretch>
+                      <a:fillRect/>
+                    </a:stretch>
+                  </pic:blipFill>
+                  <pic:spPr bwMode="auto">
+                    <a:xfrm>
+                      <a:off x="0" y="0"/>
+                      <a:ext cx="5943600" cy="1647825"/>
+                    </a:xfrm>
+                    <a:prstGeom prst="rect">
+                      <a:avLst/>
+                    </a:prstGeom>
+                    <a:noFill/>
+                    <a:ln>
+                      <a:noFill/>
+                    </a:ln>
+                  </pic:spPr>
+                </pic:pic>
+              </a:graphicData>
+            </a:graphic>
+          </wp:inline>
+        </w:drawing>
+      </w:r>
+    </w:p>
+    <w:p>
+      <w:pPr>
+        <w:ind w:left="-360"/>
+        <w:jc w:val="both"/>
+        <w:rPr>
+          <w:rFonts w:ascii="Times New Roman" w:eastAsia="Times New Roman" w:hAnsi="Times New Roman" w:cs="Times New Roman"/>
+          <w:lang w:eastAsia="es-CO"/>
+        </w:rPr>
+      </w:pPr>
+      <w:r>
+        <w:rPr>
+          <w:rFonts w:eastAsia="Times New Roman"/>
+          <w:noProof/>
+          <w:color w:val="000000"/>
+          <w:lang w:eastAsia="es-CO"/>
+        </w:rPr>
+        <w:drawing>
+          <wp:inline distT="0" distB="0" distL="0" distR="0" wp14:anchorId="3FBB0DEB" wp14:editId="6319C083">
+            <wp:extent cx="5943600" cy="2019300"/>
+            <wp:effectExtent l="0" t="0" r="0" b="0"/>
+            <wp:docPr id="19" name="Imagen 19" descr="https://lh4.googleusercontent.com/8VYcoxAA3ngR0ZLvxjM1gCS3wsMIGztJ2GfFtY3JjkFzMrNk9D3gXtHkCHXI9yezcEdmflP2zOqSOSfqWWiilbkXaup7wvf4nESpcu1OIeQ7oFR0M1eQo6qPPbXXIViFw0vG4P7H"/>
+            <wp:cNvGraphicFramePr>
+              <a:graphicFrameLocks xmlns:a="http://schemas.openxmlformats.org/drawingml/2006/main" noChangeAspect="1"/>
+            </wp:cNvGraphicFramePr>
+            <a:graphic xmlns:a="http://schemas.openxmlformats.org/drawingml/2006/main">
+              <a:graphicData uri="http://schemas.openxmlformats.org/drawingml/2006/picture">
+                <pic:pic xmlns:pic="http://schemas.openxmlformats.org/drawingml/2006/picture">
+                  <pic:nvPicPr>
+                    <pic:cNvPr id="0" name="Picture 27" descr="https://lh4.googleusercontent.com/8VYcoxAA3ngR0ZLvxjM1gCS3wsMIGztJ2GfFtY3JjkFzMrNk9D3gXtHkCHXI9yezcEdmflP2zOqSOSfqWWiilbkXaup7wvf4nESpcu1OIeQ7oFR0M1eQo6qPPbXXIViFw0vG4P7H"/>
+                    <pic:cNvPicPr>
+                      <a:picLocks noChangeAspect="1" noChangeArrowheads="1"/>
+                    </pic:cNvPicPr>
+                  </pic:nvPicPr>
+                  <pic:blipFill>
+                    <a:blip r:embed="rId33">
+                      <a:extLst>
+                        <a:ext uri="{28A0092B-C50C-407E-A947-70E740481C1C}">
+                          <a14:useLocalDpi xmlns:a14="http://schemas.microsoft.com/office/drawing/2010/main" val="0"/>
+                        </a:ext>
+                      </a:extLst>
+                    </a:blip>
+                    <a:srcRect/>
+                    <a:stretch>
+                      <a:fillRect/>
+                    </a:stretch>
+                  </pic:blipFill>
+                  <pic:spPr bwMode="auto">
+                    <a:xfrm>
+                      <a:off x="0" y="0"/>
+                      <a:ext cx="5943600" cy="2019300"/>
+                    </a:xfrm>
+                    <a:prstGeom prst="rect">
+                      <a:avLst/>
+                    </a:prstGeom>
+                    <a:noFill/>
+                    <a:ln>
+                      <a:noFill/>
+                    </a:ln>
+                  </pic:spPr>
+                </pic:pic>
+              </a:graphicData>
+            </a:graphic>
+          </wp:inline>
+        </w:drawing>
+      </w:r>
+    </w:p>
+    <w:p>
+      <w:pPr>
+        <w:ind w:left="-360"/>
+        <w:jc w:val="both"/>
+        <w:rPr>
+          <w:rFonts w:ascii="Times New Roman" w:eastAsia="Times New Roman" w:hAnsi="Times New Roman" w:cs="Times New Roman"/>
+          <w:lang w:eastAsia="es-CO"/>
+        </w:rPr>
+      </w:pPr>
+      <w:r>
+        <w:rPr>
+          <w:rFonts w:eastAsia="Times New Roman"/>
+          <w:noProof/>
+          <w:color w:val="000000"/>
+          <w:lang w:eastAsia="es-CO"/>
+        </w:rPr>
+        <w:lastRenderedPageBreak/>
+        <w:drawing>
+          <wp:inline distT="0" distB="0" distL="0" distR="0" wp14:anchorId="0611CF62" wp14:editId="67B56D1B">
+            <wp:extent cx="5943600" cy="1552575"/>
+            <wp:effectExtent l="0" t="0" r="0" b="9525"/>
+            <wp:docPr id="18" name="Imagen 18" descr="https://lh4.googleusercontent.com/tMdyjj8i8vPdQ5igyUERnTDE9s6DoF2IbIha10CrdF9U-oBiJUUj4c5_Na4aBYBy98UAThch2YlBZmywSC29fpBE_8RekI1OWEWqTyPAtGs8m5vPmj0vCXb1r1t0S48w5xlcLOsD"/>
+            <wp:cNvGraphicFramePr>
+              <a:graphicFrameLocks xmlns:a="http://schemas.openxmlformats.org/drawingml/2006/main" noChangeAspect="1"/>
+            </wp:cNvGraphicFramePr>
+            <a:graphic xmlns:a="http://schemas.openxmlformats.org/drawingml/2006/main">
+              <a:graphicData uri="http://schemas.openxmlformats.org/drawingml/2006/picture">
+                <pic:pic xmlns:pic="http://schemas.openxmlformats.org/drawingml/2006/picture">
+                  <pic:nvPicPr>
+                    <pic:cNvPr id="0" name="Picture 28" descr="https://lh4.googleusercontent.com/tMdyjj8i8vPdQ5igyUERnTDE9s6DoF2IbIha10CrdF9U-oBiJUUj4c5_Na4aBYBy98UAThch2YlBZmywSC29fpBE_8RekI1OWEWqTyPAtGs8m5vPmj0vCXb1r1t0S48w5xlcLOsD"/>
+                    <pic:cNvPicPr>
+                      <a:picLocks noChangeAspect="1" noChangeArrowheads="1"/>
+                    </pic:cNvPicPr>
+                  </pic:nvPicPr>
+                  <pic:blipFill>
+                    <a:blip r:embed="rId34">
+                      <a:extLst>
+                        <a:ext uri="{28A0092B-C50C-407E-A947-70E740481C1C}">
+                          <a14:useLocalDpi xmlns:a14="http://schemas.microsoft.com/office/drawing/2010/main" val="0"/>
+                        </a:ext>
+                      </a:extLst>
+                    </a:blip>
+                    <a:srcRect/>
+                    <a:stretch>
+                      <a:fillRect/>
+                    </a:stretch>
+                  </pic:blipFill>
+                  <pic:spPr bwMode="auto">
+                    <a:xfrm>
+                      <a:off x="0" y="0"/>
+                      <a:ext cx="5943600" cy="1552575"/>
+                    </a:xfrm>
+                    <a:prstGeom prst="rect">
+                      <a:avLst/>
+                    </a:prstGeom>
+                    <a:noFill/>
+                    <a:ln>
+                      <a:noFill/>
+                    </a:ln>
+                  </pic:spPr>
+                </pic:pic>
+              </a:graphicData>
+            </a:graphic>
+          </wp:inline>
+        </w:drawing>
+      </w:r>
+    </w:p>
+    <w:p>
+      <w:pPr>
+        <w:ind w:left="-360"/>
+        <w:jc w:val="both"/>
+        <w:rPr>
+          <w:rFonts w:ascii="Times New Roman" w:eastAsia="Times New Roman" w:hAnsi="Times New Roman" w:cs="Times New Roman"/>
+          <w:lang w:eastAsia="es-CO"/>
+        </w:rPr>
+      </w:pPr>
+      <w:r>
+        <w:rPr>
+          <w:rFonts w:eastAsia="Times New Roman"/>
+          <w:noProof/>
+          <w:color w:val="000000"/>
+          <w:lang w:eastAsia="es-CO"/>
+        </w:rPr>
+        <w:drawing>
+          <wp:inline distT="0" distB="0" distL="0" distR="0" wp14:anchorId="744DA25D" wp14:editId="69F2D2C7">
+            <wp:extent cx="5943600" cy="1533525"/>
+            <wp:effectExtent l="0" t="0" r="0" b="9525"/>
+            <wp:docPr id="17" name="Imagen 17" descr="https://lh5.googleusercontent.com/gAy1BzkPPAT7uSsB424a6rhRqCkE_MUL7uPNwc01GRaBwqmSkF39KfpR2n0O3a02DAxX4s1mJhHL7D2xr4S2tgAvFEdJv9STn2HOrYPHyg612ljA_wykdgXjntU9iOqzMpaOQ3w7"/>
+            <wp:cNvGraphicFramePr>
+              <a:graphicFrameLocks xmlns:a="http://schemas.openxmlformats.org/drawingml/2006/main" noChangeAspect="1"/>
+            </wp:cNvGraphicFramePr>
+            <a:graphic xmlns:a="http://schemas.openxmlformats.org/drawingml/2006/main">
+              <a:graphicData uri="http://schemas.openxmlformats.org/drawingml/2006/picture">
+                <pic:pic xmlns:pic="http://schemas.openxmlformats.org/drawingml/2006/picture">
+                  <pic:nvPicPr>
+                    <pic:cNvPr id="0" name="Picture 29" descr="https://lh5.googleusercontent.com/gAy1BzkPPAT7uSsB424a6rhRqCkE_MUL7uPNwc01GRaBwqmSkF39KfpR2n0O3a02DAxX4s1mJhHL7D2xr4S2tgAvFEdJv9STn2HOrYPHyg612ljA_wykdgXjntU9iOqzMpaOQ3w7"/>
+                    <pic:cNvPicPr>
+                      <a:picLocks noChangeAspect="1" noChangeArrowheads="1"/>
+                    </pic:cNvPicPr>
+                  </pic:nvPicPr>
+                  <pic:blipFill>
+                    <a:blip r:embed="rId35">
+                      <a:extLst>
+                        <a:ext uri="{28A0092B-C50C-407E-A947-70E740481C1C}">
+                          <a14:useLocalDpi xmlns:a14="http://schemas.microsoft.com/office/drawing/2010/main" val="0"/>
+                        </a:ext>
+                      </a:extLst>
+                    </a:blip>
+                    <a:srcRect/>
+                    <a:stretch>
+                      <a:fillRect/>
+                    </a:stretch>
+                  </pic:blipFill>
+                  <pic:spPr bwMode="auto">
+                    <a:xfrm>
+                      <a:off x="0" y="0"/>
+                      <a:ext cx="5943600" cy="1533525"/>
+                    </a:xfrm>
+                    <a:prstGeom prst="rect">
+                      <a:avLst/>
+                    </a:prstGeom>
+                    <a:noFill/>
+                    <a:ln>
+                      <a:noFill/>
+                    </a:ln>
+                  </pic:spPr>
+                </pic:pic>
+              </a:graphicData>
+            </a:graphic>
+          </wp:inline>
+        </w:drawing>
+      </w:r>
+    </w:p>
+    <w:p>
+      <w:pPr>
+        <w:ind w:left="-360"/>
+        <w:jc w:val="both"/>
+        <w:rPr>
+          <w:rFonts w:ascii="Times New Roman" w:eastAsia="Times New Roman" w:hAnsi="Times New Roman" w:cs="Times New Roman"/>
+          <w:lang w:eastAsia="es-CO"/>
+        </w:rPr>
+      </w:pPr>
+      <w:r>
+        <w:rPr>
+          <w:rFonts w:eastAsia="Times New Roman"/>
+          <w:noProof/>
+          <w:color w:val="000000"/>
+          <w:lang w:eastAsia="es-CO"/>
+        </w:rPr>
+        <w:drawing>
+          <wp:inline distT="0" distB="0" distL="0" distR="0" wp14:anchorId="615AB9BA" wp14:editId="550FBA16">
+            <wp:extent cx="5943600" cy="2047875"/>
+            <wp:effectExtent l="0" t="0" r="0" b="9525"/>
+            <wp:docPr id="16" name="Imagen 16" descr="https://lh4.googleusercontent.com/2I9p2vw-uA7on5snQh1mqklH4PjF7aRGtEnIx57qdIZGXiDlJ1BI-mw7TaqTIOsZ9391wv5Z7hDCbEoudXYzR2bqgYAJmaVokmFh7v4rx-Q08tu3eBBbdWI_wtHK4etA226sR6Ie"/>
+            <wp:cNvGraphicFramePr>
+              <a:graphicFrameLocks xmlns:a="http://schemas.openxmlformats.org/drawingml/2006/main" noChangeAspect="1"/>
+            </wp:cNvGraphicFramePr>
+            <a:graphic xmlns:a="http://schemas.openxmlformats.org/drawingml/2006/main">
+              <a:graphicData uri="http://schemas.openxmlformats.org/drawingml/2006/picture">
+                <pic:pic xmlns:pic="http://schemas.openxmlformats.org/drawingml/2006/picture">
+                  <pic:nvPicPr>
+                    <pic:cNvPr id="0" name="Picture 30" descr="https://lh4.googleusercontent.com/2I9p2vw-uA7on5snQh1mqklH4PjF7aRGtEnIx57qdIZGXiDlJ1BI-mw7TaqTIOsZ9391wv5Z7hDCbEoudXYzR2bqgYAJmaVokmFh7v4rx-Q08tu3eBBbdWI_wtHK4etA226sR6Ie"/>
+                    <pic:cNvPicPr>
+                      <a:picLocks noChangeAspect="1" noChangeArrowheads="1"/>
+                    </pic:cNvPicPr>
+                  </pic:nvPicPr>
+                  <pic:blipFill>
+                    <a:blip r:embed="rId36">
+                      <a:extLst>
+                        <a:ext uri="{28A0092B-C50C-407E-A947-70E740481C1C}">
+                          <a14:useLocalDpi xmlns:a14="http://schemas.microsoft.com/office/drawing/2010/main" val="0"/>
+                        </a:ext>
+                      </a:extLst>
+                    </a:blip>
+                    <a:srcRect/>
+                    <a:stretch>
+                      <a:fillRect/>
+                    </a:stretch>
+                  </pic:blipFill>
+                  <pic:spPr bwMode="auto">
+                    <a:xfrm>
+                      <a:off x="0" y="0"/>
+                      <a:ext cx="5943600" cy="2047875"/>
+                    </a:xfrm>
+                    <a:prstGeom prst="rect">
+                      <a:avLst/>
+                    </a:prstGeom>
+                    <a:noFill/>
+                    <a:ln>
+                      <a:noFill/>
+                    </a:ln>
+                  </pic:spPr>
+                </pic:pic>
+              </a:graphicData>
+            </a:graphic>
+          </wp:inline>
+        </w:drawing>
+      </w:r>
+    </w:p>
+    <w:p>
+      <w:pPr>
+        <w:ind w:left="-360"/>
+        <w:jc w:val="both"/>
+        <w:rPr>
+          <w:rFonts w:ascii="Times New Roman" w:eastAsia="Times New Roman" w:hAnsi="Times New Roman" w:cs="Times New Roman"/>
+          <w:lang w:eastAsia="es-CO"/>
+        </w:rPr>
+      </w:pPr>
+      <w:r>
+        <w:rPr>
+          <w:rFonts w:eastAsia="Times New Roman"/>
+          <w:noProof/>
+          <w:color w:val="000000"/>
+          <w:lang w:eastAsia="es-CO"/>
+        </w:rPr>
+        <w:drawing>
+          <wp:inline distT="0" distB="0" distL="0" distR="0" wp14:anchorId="7093FCCB" wp14:editId="1B6050B0">
+            <wp:extent cx="5943600" cy="2038350"/>
+            <wp:effectExtent l="0" t="0" r="0" b="0"/>
+            <wp:docPr id="13" name="Imagen 13" descr="https://lh3.googleusercontent.com/PQ7xiRUi265vwze1uy3f2n2JCSGqWZtKrvkMWYEQ7gQ6LLOtQArV9f1rbijcsYGRl8EwhULmRdRs5HJ0GqOVnSQsnVlxp9B_uG8BdDZMhYSoE4dJSTgEDEnPS7lRbAXidutN4uLt"/>
+            <wp:cNvGraphicFramePr>
+              <a:graphicFrameLocks xmlns:a="http://schemas.openxmlformats.org/drawingml/2006/main" noChangeAspect="1"/>
+            </wp:cNvGraphicFramePr>
+            <a:graphic xmlns:a="http://schemas.openxmlformats.org/drawingml/2006/main">
+              <a:graphicData uri="http://schemas.openxmlformats.org/drawingml/2006/picture">
+                <pic:pic xmlns:pic="http://schemas.openxmlformats.org/drawingml/2006/picture">
+                  <pic:nvPicPr>
+                    <pic:cNvPr id="0" name="Picture 31" descr="https://lh3.googleusercontent.com/PQ7xiRUi265vwze1uy3f2n2JCSGqWZtKrvkMWYEQ7gQ6LLOtQArV9f1rbijcsYGRl8EwhULmRdRs5HJ0GqOVnSQsnVlxp9B_uG8BdDZMhYSoE4dJSTgEDEnPS7lRbAXidutN4uLt"/>
+                    <pic:cNvPicPr>
+                      <a:picLocks noChangeAspect="1" noChangeArrowheads="1"/>
+                    </pic:cNvPicPr>
+                  </pic:nvPicPr>
+                  <pic:blipFill>
+                    <a:blip r:embed="rId37">
+                      <a:extLst>
+                        <a:ext uri="{28A0092B-C50C-407E-A947-70E740481C1C}">
+                          <a14:useLocalDpi xmlns:a14="http://schemas.microsoft.com/office/drawing/2010/main" val="0"/>
+                        </a:ext>
+                      </a:extLst>
+                    </a:blip>
+                    <a:srcRect/>
+                    <a:stretch>
+                      <a:fillRect/>
+                    </a:stretch>
+                  </pic:blipFill>
+                  <pic:spPr bwMode="auto">
+                    <a:xfrm>
+                      <a:off x="0" y="0"/>
+                      <a:ext cx="5943600" cy="2038350"/>
+                    </a:xfrm>
+                    <a:prstGeom prst="rect">
+                      <a:avLst/>
+                    </a:prstGeom>
+                    <a:noFill/>
+                    <a:ln>
+                      <a:noFill/>
+                    </a:ln>
+                  </pic:spPr>
+                </pic:pic>
+              </a:graphicData>
+            </a:graphic>
+          </wp:inline>
+        </w:drawing>
+      </w:r>
+    </w:p>
+    <w:p>
+      <w:pPr>
+        <w:ind w:left="-360"/>
+        <w:jc w:val="both"/>
+        <w:rPr>
+          <w:rFonts w:ascii="Times New Roman" w:eastAsia="Times New Roman" w:hAnsi="Times New Roman" w:cs="Times New Roman"/>
+          <w:lang w:eastAsia="es-CO"/>
+        </w:rPr>
+      </w:pPr>
+      <w:r>
+        <w:rPr>
+          <w:rFonts w:eastAsia="Times New Roman"/>
+          <w:noProof/>
+          <w:color w:val="000000"/>
+          <w:lang w:eastAsia="es-CO"/>
+        </w:rPr>
+        <w:lastRenderedPageBreak/>
+        <w:drawing>
+          <wp:inline distT="0" distB="0" distL="0" distR="0" wp14:anchorId="7855EAFC" wp14:editId="5A3A55AC">
+            <wp:extent cx="5943600" cy="1524000"/>
+            <wp:effectExtent l="0" t="0" r="0" b="0"/>
+            <wp:docPr id="12" name="Imagen 12" descr="https://lh6.googleusercontent.com/5KLeHuU-P2EZ8M4DZcd1jrtTTO5y75yUh6M4lkHMBcg4PR1A5nVvktAxh0WlxiHg_yOD3Vn4P6n-J1zgit3wBRCiDvrqfA-j0qIRn57GwKyHtF_osbJc87Niiipp8IbnoBkk-yip"/>
+            <wp:cNvGraphicFramePr>
+              <a:graphicFrameLocks xmlns:a="http://schemas.openxmlformats.org/drawingml/2006/main" noChangeAspect="1"/>
+            </wp:cNvGraphicFramePr>
+            <a:graphic xmlns:a="http://schemas.openxmlformats.org/drawingml/2006/main">
+              <a:graphicData uri="http://schemas.openxmlformats.org/drawingml/2006/picture">
+                <pic:pic xmlns:pic="http://schemas.openxmlformats.org/drawingml/2006/picture">
+                  <pic:nvPicPr>
+                    <pic:cNvPr id="0" name="Picture 32" descr="https://lh6.googleusercontent.com/5KLeHuU-P2EZ8M4DZcd1jrtTTO5y75yUh6M4lkHMBcg4PR1A5nVvktAxh0WlxiHg_yOD3Vn4P6n-J1zgit3wBRCiDvrqfA-j0qIRn57GwKyHtF_osbJc87Niiipp8IbnoBkk-yip"/>
+                    <pic:cNvPicPr>
+                      <a:picLocks noChangeAspect="1" noChangeArrowheads="1"/>
+                    </pic:cNvPicPr>
+                  </pic:nvPicPr>
+                  <pic:blipFill>
+                    <a:blip r:embed="rId38">
+                      <a:extLst>
+                        <a:ext uri="{28A0092B-C50C-407E-A947-70E740481C1C}">
+                          <a14:useLocalDpi xmlns:a14="http://schemas.microsoft.com/office/drawing/2010/main" val="0"/>
+                        </a:ext>
+                      </a:extLst>
+                    </a:blip>
+                    <a:srcRect/>
+                    <a:stretch>
+                      <a:fillRect/>
+                    </a:stretch>
+                  </pic:blipFill>
+                  <pic:spPr bwMode="auto">
+                    <a:xfrm>
+                      <a:off x="0" y="0"/>
+                      <a:ext cx="5943600" cy="1524000"/>
+                    </a:xfrm>
+                    <a:prstGeom prst="rect">
+                      <a:avLst/>
+                    </a:prstGeom>
+                    <a:noFill/>
+                    <a:ln>
+                      <a:noFill/>
+                    </a:ln>
+                  </pic:spPr>
+                </pic:pic>
+              </a:graphicData>
+            </a:graphic>
+          </wp:inline>
+        </w:drawing>
+      </w:r>
+    </w:p>
+    <w:p>
+      <w:pPr>
+        <w:ind w:left="-360"/>
+        <w:jc w:val="both"/>
+        <w:rPr>
+          <w:rFonts w:ascii="Times New Roman" w:eastAsia="Times New Roman" w:hAnsi="Times New Roman" w:cs="Times New Roman"/>
+          <w:lang w:eastAsia="es-CO"/>
+        </w:rPr>
+      </w:pPr>
+      <w:r>
+        <w:rPr>
+          <w:rFonts w:eastAsia="Times New Roman"/>
+          <w:noProof/>
+          <w:color w:val="000000"/>
+          <w:lang w:eastAsia="es-CO"/>
+        </w:rPr>
+        <w:drawing>
+          <wp:inline distT="0" distB="0" distL="0" distR="0" wp14:anchorId="1324AD7A" wp14:editId="0A760459">
+            <wp:extent cx="5943600" cy="2009775"/>
+            <wp:effectExtent l="0" t="0" r="0" b="9525"/>
+            <wp:docPr id="11" name="Imagen 11" descr="https://lh3.googleusercontent.com/7AZaWdN8kjWZ5whhEuwOi2atBi2parcOaUOJTjfGpRPVv3C02KeyGjH2TPelup4OzEpXanGSJxBXQtzVAewa5dxYAccE6tyeftZpD6G-rCuN9F2Xwqzc5aKh0x7Nxk-OU-EIqlXn"/>
+            <wp:cNvGraphicFramePr>
+              <a:graphicFrameLocks xmlns:a="http://schemas.openxmlformats.org/drawingml/2006/main" noChangeAspect="1"/>
+            </wp:cNvGraphicFramePr>
+            <a:graphic xmlns:a="http://schemas.openxmlformats.org/drawingml/2006/main">
+              <a:graphicData uri="http://schemas.openxmlformats.org/drawingml/2006/picture">
+                <pic:pic xmlns:pic="http://schemas.openxmlformats.org/drawingml/2006/picture">
+                  <pic:nvPicPr>
+                    <pic:cNvPr id="0" name="Picture 33" descr="https://lh3.googleusercontent.com/7AZaWdN8kjWZ5whhEuwOi2atBi2parcOaUOJTjfGpRPVv3C02KeyGjH2TPelup4OzEpXanGSJxBXQtzVAewa5dxYAccE6tyeftZpD6G-rCuN9F2Xwqzc5aKh0x7Nxk-OU-EIqlXn"/>
+                    <pic:cNvPicPr>
+                      <a:picLocks noChangeAspect="1" noChangeArrowheads="1"/>
+                    </pic:cNvPicPr>
+                  </pic:nvPicPr>
+                  <pic:blipFill>
+                    <a:blip r:embed="rId39">
+                      <a:extLst>
+                        <a:ext uri="{28A0092B-C50C-407E-A947-70E740481C1C}">
+                          <a14:useLocalDpi xmlns:a14="http://schemas.microsoft.com/office/drawing/2010/main" val="0"/>
+                        </a:ext>
+                      </a:extLst>
+                    </a:blip>
+                    <a:srcRect/>
+                    <a:stretch>
+                      <a:fillRect/>
+                    </a:stretch>
+                  </pic:blipFill>
+                  <pic:spPr bwMode="auto">
+                    <a:xfrm>
+                      <a:off x="0" y="0"/>
+                      <a:ext cx="5943600" cy="2009775"/>
+                    </a:xfrm>
+                    <a:prstGeom prst="rect">
+                      <a:avLst/>
+                    </a:prstGeom>
+                    <a:noFill/>
+                    <a:ln>
+                      <a:noFill/>
+                    </a:ln>
+                  </pic:spPr>
+                </pic:pic>
+              </a:graphicData>
+            </a:graphic>
+          </wp:inline>
+        </w:drawing>
+      </w:r>
+    </w:p>
+    <w:p>
+      <w:pPr>
+        <w:ind w:left="-360"/>
+        <w:jc w:val="both"/>
+        <w:rPr>
+          <w:rFonts w:ascii="Times New Roman" w:eastAsia="Times New Roman" w:hAnsi="Times New Roman" w:cs="Times New Roman"/>
+          <w:lang w:eastAsia="es-CO"/>
+        </w:rPr>
+      </w:pPr>
+      <w:r>
+        <w:rPr>
+          <w:rFonts w:eastAsia="Times New Roman"/>
+          <w:noProof/>
+          <w:color w:val="000000"/>
+          <w:lang w:eastAsia="es-CO"/>
+        </w:rPr>
+        <w:drawing>
+          <wp:inline distT="0" distB="0" distL="0" distR="0" wp14:anchorId="011FD267" wp14:editId="14F4CE99">
+            <wp:extent cx="5943600" cy="1495425"/>
+            <wp:effectExtent l="0" t="0" r="0" b="9525"/>
+            <wp:docPr id="10" name="Imagen 10" descr="https://lh6.googleusercontent.com/ZvqL6dlO7Mha53W04nsWO0nef_H2Xv_kr0seE9J7UqFfWDxlEvd3fh7L6-_5Hug8J_wUOffI7_uHbOenNb0Vaobjk-vOZwbfxuPEsb6UhJbwiT95ikSkIEHZBO0ODSCpr7R5Vy9L"/>
+            <wp:cNvGraphicFramePr>
+              <a:graphicFrameLocks xmlns:a="http://schemas.openxmlformats.org/drawingml/2006/main" noChangeAspect="1"/>
+            </wp:cNvGraphicFramePr>
+            <a:graphic xmlns:a="http://schemas.openxmlformats.org/drawingml/2006/main">
+              <a:graphicData uri="http://schemas.openxmlformats.org/drawingml/2006/picture">
+                <pic:pic xmlns:pic="http://schemas.openxmlformats.org/drawingml/2006/picture">
+                  <pic:nvPicPr>
+                    <pic:cNvPr id="0" name="Picture 34" descr="https://lh6.googleusercontent.com/ZvqL6dlO7Mha53W04nsWO0nef_H2Xv_kr0seE9J7UqFfWDxlEvd3fh7L6-_5Hug8J_wUOffI7_uHbOenNb0Vaobjk-vOZwbfxuPEsb6UhJbwiT95ikSkIEHZBO0ODSCpr7R5Vy9L"/>
+                    <pic:cNvPicPr>
+                      <a:picLocks noChangeAspect="1" noChangeArrowheads="1"/>
+                    </pic:cNvPicPr>
+                  </pic:nvPicPr>
+                  <pic:blipFill>
+                    <a:blip r:embed="rId40">
+                      <a:extLst>
+                        <a:ext uri="{28A0092B-C50C-407E-A947-70E740481C1C}">
+                          <a14:useLocalDpi xmlns:a14="http://schemas.microsoft.com/office/drawing/2010/main" val="0"/>
+                        </a:ext>
+                      </a:extLst>
+                    </a:blip>
+                    <a:srcRect/>
+                    <a:stretch>
+                      <a:fillRect/>
+                    </a:stretch>
+                  </pic:blipFill>
+                  <pic:spPr bwMode="auto">
+                    <a:xfrm>
+                      <a:off x="0" y="0"/>
+                      <a:ext cx="5943600" cy="1495425"/>
+                    </a:xfrm>
+                    <a:prstGeom prst="rect">
+                      <a:avLst/>
+                    </a:prstGeom>
+                    <a:noFill/>
+                    <a:ln>
+                      <a:noFill/>
+                    </a:ln>
+                  </pic:spPr>
+                </pic:pic>
+              </a:graphicData>
+            </a:graphic>
+          </wp:inline>
+        </w:drawing>
+      </w:r>
+    </w:p>
+    <w:p>
+      <w:pPr>
+        <w:ind w:left="-360"/>
+        <w:jc w:val="both"/>
+        <w:rPr>
+          <w:rFonts w:ascii="Times New Roman" w:eastAsia="Times New Roman" w:hAnsi="Times New Roman" w:cs="Times New Roman"/>
+          <w:lang w:eastAsia="es-CO"/>
+        </w:rPr>
+      </w:pPr>
+      <w:r>
+        <w:rPr>
+          <w:rFonts w:eastAsia="Times New Roman"/>
+          <w:noProof/>
+          <w:color w:val="000000"/>
+          <w:lang w:eastAsia="es-CO"/>
+        </w:rPr>
+        <w:drawing>
+          <wp:inline distT="0" distB="0" distL="0" distR="0" wp14:anchorId="3CD76BEC" wp14:editId="66829E2F">
+            <wp:extent cx="5943600" cy="1571625"/>
+            <wp:effectExtent l="0" t="0" r="0" b="9525"/>
+            <wp:docPr id="9" name="Imagen 9" descr="https://lh3.googleusercontent.com/U1SfotdfoWf5WJFQUlLrNQ8WsPTiDyA4ENdKztUeFm_hL2HuwIhtHXqTucWl5jMRWd8ymEIYU9YPDsqgqZ6bmV2XPY8RzrvAy4SPrc9vF0hTpICTgns0TAra6ZzeZ3cG09NhMknd"/>
+            <wp:cNvGraphicFramePr>
+              <a:graphicFrameLocks xmlns:a="http://schemas.openxmlformats.org/drawingml/2006/main" noChangeAspect="1"/>
+            </wp:cNvGraphicFramePr>
+            <a:graphic xmlns:a="http://schemas.openxmlformats.org/drawingml/2006/main">
+              <a:graphicData uri="http://schemas.openxmlformats.org/drawingml/2006/picture">
+                <pic:pic xmlns:pic="http://schemas.openxmlformats.org/drawingml/2006/picture">
+                  <pic:nvPicPr>
+                    <pic:cNvPr id="0" name="Picture 35" descr="https://lh3.googleusercontent.com/U1SfotdfoWf5WJFQUlLrNQ8WsPTiDyA4ENdKztUeFm_hL2HuwIhtHXqTucWl5jMRWd8ymEIYU9YPDsqgqZ6bmV2XPY8RzrvAy4SPrc9vF0hTpICTgns0TAra6ZzeZ3cG09NhMknd"/>
+                    <pic:cNvPicPr>
+                      <a:picLocks noChangeAspect="1" noChangeArrowheads="1"/>
+                    </pic:cNvPicPr>
+                  </pic:nvPicPr>
+                  <pic:blipFill>
+                    <a:blip r:embed="rId41">
+                      <a:extLst>
+                        <a:ext uri="{28A0092B-C50C-407E-A947-70E740481C1C}">
+                          <a14:useLocalDpi xmlns:a14="http://schemas.microsoft.com/office/drawing/2010/main" val="0"/>
+                        </a:ext>
+                      </a:extLst>
+                    </a:blip>
+                    <a:srcRect/>
+                    <a:stretch>
+                      <a:fillRect/>
+                    </a:stretch>
+                  </pic:blipFill>
+                  <pic:spPr bwMode="auto">
+                    <a:xfrm>
+                      <a:off x="0" y="0"/>
+                      <a:ext cx="5943600" cy="1571625"/>
+                    </a:xfrm>
+                    <a:prstGeom prst="rect">
+                      <a:avLst/>
+                    </a:prstGeom>
+                    <a:noFill/>
+                    <a:ln>
+                      <a:noFill/>
+                    </a:ln>
+                  </pic:spPr>
+                </pic:pic>
+              </a:graphicData>
+            </a:graphic>
+          </wp:inline>
+        </w:drawing>
+      </w:r>
+    </w:p>
+    <w:p>
+      <w:pPr>
+        <w:ind w:left="-360"/>
+        <w:jc w:val="both"/>
+        <w:rPr>
+          <w:rFonts w:ascii="Times New Roman" w:eastAsia="Times New Roman" w:hAnsi="Times New Roman" w:cs="Times New Roman"/>
+          <w:lang w:eastAsia="es-CO"/>
+        </w:rPr>
+      </w:pPr>
+      <w:r>
+        <w:rPr>
+          <w:rFonts w:eastAsia="Times New Roman"/>
+          <w:noProof/>
+          <w:color w:val="000000"/>
+          <w:lang w:eastAsia="es-CO"/>
+        </w:rPr>
+        <w:lastRenderedPageBreak/>
+        <w:drawing>
+          <wp:inline distT="0" distB="0" distL="0" distR="0" wp14:anchorId="2F54008C" wp14:editId="0CFF6206">
+            <wp:extent cx="5943600" cy="2019300"/>
+            <wp:effectExtent l="0" t="0" r="0" b="0"/>
+            <wp:docPr id="8" name="Imagen 8" descr="https://lh3.googleusercontent.com/5oLv5f8jUB9nFatIqIQa5Hxp0z7ZbHYG2jAYyPjS_G9y0xEzXGJCJdOKwrUXNY-6Tc150hJxaCLsMz3QrX18e0KpezCXXHoWuin_Vhbant9f1ghBxcnLbXId-J7XIcl5kxcc_OcL"/>
+            <wp:cNvGraphicFramePr>
+              <a:graphicFrameLocks xmlns:a="http://schemas.openxmlformats.org/drawingml/2006/main" noChangeAspect="1"/>
+            </wp:cNvGraphicFramePr>
+            <a:graphic xmlns:a="http://schemas.openxmlformats.org/drawingml/2006/main">
+              <a:graphicData uri="http://schemas.openxmlformats.org/drawingml/2006/picture">
+                <pic:pic xmlns:pic="http://schemas.openxmlformats.org/drawingml/2006/picture">
+                  <pic:nvPicPr>
+                    <pic:cNvPr id="0" name="Picture 36" descr="https://lh3.googleusercontent.com/5oLv5f8jUB9nFatIqIQa5Hxp0z7ZbHYG2jAYyPjS_G9y0xEzXGJCJdOKwrUXNY-6Tc150hJxaCLsMz3QrX18e0KpezCXXHoWuin_Vhbant9f1ghBxcnLbXId-J7XIcl5kxcc_OcL"/>
+                    <pic:cNvPicPr>
+                      <a:picLocks noChangeAspect="1" noChangeArrowheads="1"/>
+                    </pic:cNvPicPr>
+                  </pic:nvPicPr>
+                  <pic:blipFill>
+                    <a:blip r:embed="rId42">
+                      <a:extLst>
+                        <a:ext uri="{28A0092B-C50C-407E-A947-70E740481C1C}">
+                          <a14:useLocalDpi xmlns:a14="http://schemas.microsoft.com/office/drawing/2010/main" val="0"/>
+                        </a:ext>
+                      </a:extLst>
+                    </a:blip>
+                    <a:srcRect/>
+                    <a:stretch>
+                      <a:fillRect/>
+                    </a:stretch>
+                  </pic:blipFill>
+                  <pic:spPr bwMode="auto">
+                    <a:xfrm>
+                      <a:off x="0" y="0"/>
+                      <a:ext cx="5943600" cy="2019300"/>
+                    </a:xfrm>
+                    <a:prstGeom prst="rect">
+                      <a:avLst/>
+                    </a:prstGeom>
+                    <a:noFill/>
+                    <a:ln>
+                      <a:noFill/>
+                    </a:ln>
+                  </pic:spPr>
+                </pic:pic>
+              </a:graphicData>
+            </a:graphic>
+          </wp:inline>
+        </w:drawing>
+      </w:r>
+    </w:p>
+    <w:p>
+      <w:pPr>
+        <w:ind w:left="-360"/>
+        <w:jc w:val="both"/>
+        <w:rPr>
+          <w:rFonts w:ascii="Times New Roman" w:eastAsia="Times New Roman" w:hAnsi="Times New Roman" w:cs="Times New Roman"/>
+          <w:lang w:eastAsia="es-CO"/>
+        </w:rPr>
+      </w:pPr>
+      <w:r>
+        <w:rPr>
+          <w:rFonts w:eastAsia="Times New Roman"/>
+          <w:noProof/>
+          <w:color w:val="000000"/>
+          <w:lang w:eastAsia="es-CO"/>
+        </w:rPr>
+        <w:drawing>
+          <wp:inline distT="0" distB="0" distL="0" distR="0" wp14:anchorId="44A5C88F" wp14:editId="2DC4FFFA">
+            <wp:extent cx="5943600" cy="2057400"/>
+            <wp:effectExtent l="0" t="0" r="0" b="0"/>
+            <wp:docPr id="7" name="Imagen 7" descr="https://lh5.googleusercontent.com/tKii4HPcTfYjSybgXD0pEuRDjM9z9fOy11CKK6wTly2S7xuukgK50cQKjYN0MAILxoAal4vAJWKDv-QWWa-cUKrfx3Yy_NpK4YeWomBmprTgxzFKjhNGB-wrTux4vqIJXfslmhLT"/>
+            <wp:cNvGraphicFramePr>
+              <a:graphicFrameLocks xmlns:a="http://schemas.openxmlformats.org/drawingml/2006/main" noChangeAspect="1"/>
+            </wp:cNvGraphicFramePr>
+            <a:graphic xmlns:a="http://schemas.openxmlformats.org/drawingml/2006/main">
+              <a:graphicData uri="http://schemas.openxmlformats.org/drawingml/2006/picture">
+                <pic:pic xmlns:pic="http://schemas.openxmlformats.org/drawingml/2006/picture">
+                  <pic:nvPicPr>
+                    <pic:cNvPr id="0" name="Picture 37" descr="https://lh5.googleusercontent.com/tKii4HPcTfYjSybgXD0pEuRDjM9z9fOy11CKK6wTly2S7xuukgK50cQKjYN0MAILxoAal4vAJWKDv-QWWa-cUKrfx3Yy_NpK4YeWomBmprTgxzFKjhNGB-wrTux4vqIJXfslmhLT"/>
+                    <pic:cNvPicPr>
+                      <a:picLocks noChangeAspect="1" noChangeArrowheads="1"/>
+                    </pic:cNvPicPr>
+                  </pic:nvPicPr>
+                  <pic:blipFill>
+                    <a:blip r:embed="rId43">
+                      <a:extLst>
+                        <a:ext uri="{28A0092B-C50C-407E-A947-70E740481C1C}">
+                          <a14:useLocalDpi xmlns:a14="http://schemas.microsoft.com/office/drawing/2010/main" val="0"/>
+                        </a:ext>
+                      </a:extLst>
+                    </a:blip>
+                    <a:srcRect/>
+                    <a:stretch>
+                      <a:fillRect/>
+                    </a:stretch>
+                  </pic:blipFill>
+                  <pic:spPr bwMode="auto">
+                    <a:xfrm>
+                      <a:off x="0" y="0"/>
+                      <a:ext cx="5943600" cy="2057400"/>
+                    </a:xfrm>
+                    <a:prstGeom prst="rect">
+                      <a:avLst/>
+                    </a:prstGeom>
+                    <a:noFill/>
+                    <a:ln>
+                      <a:noFill/>
+                    </a:ln>
+                  </pic:spPr>
+                </pic:pic>
+              </a:graphicData>
+            </a:graphic>
+          </wp:inline>
+        </w:drawing>
+      </w:r>
+    </w:p>
+    <w:p>
+      <w:pPr>
+        <w:ind w:left="-360"/>
+        <w:jc w:val="both"/>
+        <w:rPr>
+          <w:rFonts w:ascii="Times New Roman" w:eastAsia="Times New Roman" w:hAnsi="Times New Roman" w:cs="Times New Roman"/>
+          <w:lang w:eastAsia="es-CO"/>
+        </w:rPr>
+      </w:pPr>
+      <w:r>
+        <w:rPr>
+          <w:rFonts w:eastAsia="Times New Roman"/>
+          <w:noProof/>
+          <w:color w:val="000000"/>
+          <w:lang w:eastAsia="es-CO"/>
+        </w:rPr>
+        <w:drawing>
+          <wp:inline distT="0" distB="0" distL="0" distR="0" wp14:anchorId="270BFDA7" wp14:editId="219212EF">
+            <wp:extent cx="5943600" cy="1524000"/>
+            <wp:effectExtent l="0" t="0" r="0" b="0"/>
+            <wp:docPr id="6" name="Imagen 6" descr="https://lh3.googleusercontent.com/iBDfJ4K5IUXwEOwBYPFw0FJ_IJ1TFItoiU_b4uthXlNJntvNJCjxeKKsniQwVNQNMZGBqp6IX0BcFh48SEjLEGcXP5xb5D9YToc3g3hDmId8Rz5KNxaPhl3Wo-AnSjDDmuAb85V-"/>
+            <wp:cNvGraphicFramePr>
+              <a:graphicFrameLocks xmlns:a="http://schemas.openxmlformats.org/drawingml/2006/main" noChangeAspect="1"/>
+            </wp:cNvGraphicFramePr>
+            <a:graphic xmlns:a="http://schemas.openxmlformats.org/drawingml/2006/main">
+              <a:graphicData uri="http://schemas.openxmlformats.org/drawingml/2006/picture">
+                <pic:pic xmlns:pic="http://schemas.openxmlformats.org/drawingml/2006/picture">
+                  <pic:nvPicPr>
+                    <pic:cNvPr id="0" name="Picture 38" descr="https://lh3.googleusercontent.com/iBDfJ4K5IUXwEOwBYPFw0FJ_IJ1TFItoiU_b4uthXlNJntvNJCjxeKKsniQwVNQNMZGBqp6IX0BcFh48SEjLEGcXP5xb5D9YToc3g3hDmId8Rz5KNxaPhl3Wo-AnSjDDmuAb85V-"/>
+                    <pic:cNvPicPr>
+                      <a:picLocks noChangeAspect="1" noChangeArrowheads="1"/>
+                    </pic:cNvPicPr>
+                  </pic:nvPicPr>
+                  <pic:blipFill>
+                    <a:blip r:embed="rId44">
+                      <a:extLst>
+                        <a:ext uri="{28A0092B-C50C-407E-A947-70E740481C1C}">
+                          <a14:useLocalDpi xmlns:a14="http://schemas.microsoft.com/office/drawing/2010/main" val="0"/>
+                        </a:ext>
+                      </a:extLst>
+                    </a:blip>
+                    <a:srcRect/>
+                    <a:stretch>
+                      <a:fillRect/>
+                    </a:stretch>
+                  </pic:blipFill>
+                  <pic:spPr bwMode="auto">
+                    <a:xfrm>
+                      <a:off x="0" y="0"/>
+                      <a:ext cx="5943600" cy="1524000"/>
+                    </a:xfrm>
+                    <a:prstGeom prst="rect">
+                      <a:avLst/>
+                    </a:prstGeom>
+                    <a:noFill/>
+                    <a:ln>
+                      <a:noFill/>
+                    </a:ln>
+                  </pic:spPr>
+                </pic:pic>
+              </a:graphicData>
+            </a:graphic>
+          </wp:inline>
+        </w:drawing>
+      </w:r>
+    </w:p>
+    <w:p>
+      <w:pPr>
+        <w:ind w:left="-360"/>
+        <w:jc w:val="both"/>
+        <w:rPr>
+          <w:rFonts w:ascii="Times New Roman" w:eastAsia="Times New Roman" w:hAnsi="Times New Roman" w:cs="Times New Roman"/>
+          <w:lang w:eastAsia="es-CO"/>
+        </w:rPr>
+      </w:pPr>
+      <w:r>
+        <w:rPr>
+          <w:rFonts w:eastAsia="Times New Roman"/>
+          <w:noProof/>
+          <w:color w:val="000000"/>
+          <w:lang w:eastAsia="es-CO"/>
+        </w:rPr>
+        <w:drawing>
+          <wp:inline distT="0" distB="0" distL="0" distR="0" wp14:anchorId="120EB222" wp14:editId="0D787DCF">
+            <wp:extent cx="5943600" cy="1724025"/>
+            <wp:effectExtent l="0" t="0" r="0" b="9525"/>
+            <wp:docPr id="5" name="Imagen 5" descr="https://lh4.googleusercontent.com/01BGXab5Q7Fjgfbx2dp6T5OBN4zHGJAqy_Pd1J4lvKkGshtceVANQzzuPHIGZyvzo1w4JqOP3M-vCZBxsDgx9lPJ6vza65rxpX5GGNkEf7sQCEbyFO21bGTScB2qXeprJDQQ6f_2"/>
+            <wp:cNvGraphicFramePr>
+              <a:graphicFrameLocks xmlns:a="http://schemas.openxmlformats.org/drawingml/2006/main" noChangeAspect="1"/>
+            </wp:cNvGraphicFramePr>
+            <a:graphic xmlns:a="http://schemas.openxmlformats.org/drawingml/2006/main">
+              <a:graphicData uri="http://schemas.openxmlformats.org/drawingml/2006/picture">
+                <pic:pic xmlns:pic="http://schemas.openxmlformats.org/drawingml/2006/picture">
+                  <pic:nvPicPr>
+                    <pic:cNvPr id="0" name="Picture 39" descr="https://lh4.googleusercontent.com/01BGXab5Q7Fjgfbx2dp6T5OBN4zHGJAqy_Pd1J4lvKkGshtceVANQzzuPHIGZyvzo1w4JqOP3M-vCZBxsDgx9lPJ6vza65rxpX5GGNkEf7sQCEbyFO21bGTScB2qXeprJDQQ6f_2"/>
+                    <pic:cNvPicPr>
+                      <a:picLocks noChangeAspect="1" noChangeArrowheads="1"/>
+                    </pic:cNvPicPr>
+                  </pic:nvPicPr>
+                  <pic:blipFill>
+                    <a:blip r:embed="rId45">
+                      <a:extLst>
+                        <a:ext uri="{28A0092B-C50C-407E-A947-70E740481C1C}">
+                          <a14:useLocalDpi xmlns:a14="http://schemas.microsoft.com/office/drawing/2010/main" val="0"/>
+                        </a:ext>
+                      </a:extLst>
+                    </a:blip>
+                    <a:srcRect/>
+                    <a:stretch>
+                      <a:fillRect/>
+                    </a:stretch>
+                  </pic:blipFill>
+                  <pic:spPr bwMode="auto">
+                    <a:xfrm>
+                      <a:off x="0" y="0"/>
+                      <a:ext cx="5943600" cy="1724025"/>
+                    </a:xfrm>
+                    <a:prstGeom prst="rect">
+                      <a:avLst/>
+                    </a:prstGeom>
+                    <a:noFill/>
+                    <a:ln>
+                      <a:noFill/>
+                    </a:ln>
+                  </pic:spPr>
+                </pic:pic>
+              </a:graphicData>
+            </a:graphic>
+          </wp:inline>
+        </w:drawing>
+      </w:r>
+    </w:p>
+    <w:p>
+      <w:pPr>
+        <w:spacing w:after="240"/>
+        <w:rPr>
+          <w:rFonts w:ascii="Times New Roman" w:eastAsia="Times New Roman" w:hAnsi="Times New Roman" w:cs="Times New Roman"/>
+          <w:lang w:eastAsia="es-CO"/>
+        </w:rPr>
+      </w:pPr>
+    </w:p>
+    <w:p>
+      <w:pPr>
+        <w:ind w:left="-360"/>
+        <w:jc w:val="both"/>
+        <w:rPr>
+          <w:rFonts w:ascii="Times New Roman" w:eastAsia="Times New Roman" w:hAnsi="Times New Roman" w:cs="Times New Roman"/>
+          <w:lang w:eastAsia="es-CO"/>
+        </w:rPr>
+      </w:pPr>
+      <w:r>
+        <w:rPr>
+          <w:rFonts w:eastAsia="Times New Roman"/>
+          <w:color w:val="000000"/>
+          <w:lang w:eastAsia="es-CO"/>
+        </w:rPr>
+        <w:t>2</w:t>
+      </w:r>
+      <w:r>
+        <w:rPr>
+          <w:rFonts w:eastAsia="Times New Roman"/>
+          <w:color w:val="000000"/>
+          <w:lang w:eastAsia="es-CO"/>
+        </w:rPr>
+        <w:t>.3</w:t>
+      </w:r>
+      <w:r>
+        <w:rPr>
+          <w:rFonts w:eastAsia="Times New Roman"/>
+          <w:color w:val="000000"/>
+          <w:lang w:eastAsia="es-CO"/>
+        </w:rPr>
+        <w:t xml:space="preserve"> </w:t>
+      </w:r>
+      <w:r>
+        <w:rPr>
+          <w:rFonts w:eastAsia="Times New Roman"/>
+          <w:color w:val="000000"/>
+          <w:lang w:eastAsia="es-CO"/>
+        </w:rPr>
+        <w:t>Facturación Servicio</w:t>
+      </w:r>
+    </w:p>
+    <w:p>
+      <w:pPr>
+        <w:rPr>
+          <w:rFonts w:ascii="Times New Roman" w:eastAsia="Times New Roman" w:hAnsi="Times New Roman" w:cs="Times New Roman"/>
+          <w:lang w:eastAsia="es-CO"/>
+        </w:rPr>
+      </w:pPr>
+    </w:p>
+    <w:p>
+      <w:pPr>
+        <w:ind w:left="-360"/>
+        <w:jc w:val="both"/>
+        <w:rPr>
+          <w:rFonts w:ascii="Times New Roman" w:eastAsia="Times New Roman" w:hAnsi="Times New Roman" w:cs="Times New Roman"/>
+          <w:lang w:eastAsia="es-CO"/>
+        </w:rPr>
+      </w:pPr>
+      <w:r>
+        <w:rPr>
+          <w:rFonts w:eastAsia="Times New Roman"/>
+          <w:noProof/>
+          <w:color w:val="000000"/>
+          <w:lang w:eastAsia="es-CO"/>
+        </w:rPr>
+        <w:lastRenderedPageBreak/>
+        <w:drawing>
+          <wp:inline distT="0" distB="0" distL="0" distR="0" wp14:anchorId="58D47A3F" wp14:editId="5343FE65">
+            <wp:extent cx="6162675" cy="7315200"/>
+            <wp:effectExtent l="0" t="0" r="9525" b="0"/>
+            <wp:docPr id="4" name="Imagen 4" descr="https://lh6.googleusercontent.com/tg2xF66CRp2v7uKciC2fRcLimpVCVmjubuk5wxaieOTHCZMRoMZGow4BhLfN6cXb4jCHi-JLkAmK46DvFH2Ef8ZO8v-OMA2uPEA1H2fStYcbpc115nagAclpx6bOiziIBOoxmuex"/>
+            <wp:cNvGraphicFramePr>
+              <a:graphicFrameLocks xmlns:a="http://schemas.openxmlformats.org/drawingml/2006/main" noChangeAspect="1"/>
+            </wp:cNvGraphicFramePr>
+            <a:graphic xmlns:a="http://schemas.openxmlformats.org/drawingml/2006/main">
+              <a:graphicData uri="http://schemas.openxmlformats.org/drawingml/2006/picture">
+                <pic:pic xmlns:pic="http://schemas.openxmlformats.org/drawingml/2006/picture">
+                  <pic:nvPicPr>
+                    <pic:cNvPr id="0" name="Picture 40" descr="https://lh6.googleusercontent.com/tg2xF66CRp2v7uKciC2fRcLimpVCVmjubuk5wxaieOTHCZMRoMZGow4BhLfN6cXb4jCHi-JLkAmK46DvFH2Ef8ZO8v-OMA2uPEA1H2fStYcbpc115nagAclpx6bOiziIBOoxmuex"/>
+                    <pic:cNvPicPr>
+                      <a:picLocks noChangeAspect="1" noChangeArrowheads="1"/>
+                    </pic:cNvPicPr>
+                  </pic:nvPicPr>
+                  <pic:blipFill>
+                    <a:blip r:embed="rId46">
+                      <a:extLst>
+                        <a:ext uri="{28A0092B-C50C-407E-A947-70E740481C1C}">
+                          <a14:useLocalDpi xmlns:a14="http://schemas.microsoft.com/office/drawing/2010/main" val="0"/>
+                        </a:ext>
+                      </a:extLst>
+                    </a:blip>
+                    <a:srcRect/>
+                    <a:stretch>
+                      <a:fillRect/>
+                    </a:stretch>
+                  </pic:blipFill>
+                  <pic:spPr bwMode="auto">
+                    <a:xfrm>
+                      <a:off x="0" y="0"/>
+                      <a:ext cx="6162675" cy="7315200"/>
+                    </a:xfrm>
+                    <a:prstGeom prst="rect">
+                      <a:avLst/>
+                    </a:prstGeom>
+                    <a:noFill/>
+                    <a:ln>
+                      <a:noFill/>
+                    </a:ln>
+                  </pic:spPr>
+                </pic:pic>
+              </a:graphicData>
+            </a:graphic>
+          </wp:inline>
+        </w:drawing>
+      </w:r>
+    </w:p>
+    <w:p>
+      <w:pPr>
+        <w:ind w:left="-360"/>
+        <w:jc w:val="both"/>
+        <w:rPr>
+          <w:rFonts w:ascii="Times New Roman" w:eastAsia="Times New Roman" w:hAnsi="Times New Roman" w:cs="Times New Roman"/>
+          <w:lang w:eastAsia="es-CO"/>
+        </w:rPr>
+      </w:pPr>
+      <w:r>
+        <w:rPr>
+          <w:rFonts w:eastAsia="Times New Roman"/>
+          <w:noProof/>
+          <w:color w:val="000000"/>
+          <w:lang w:eastAsia="es-CO"/>
+        </w:rPr>
+        <w:lastRenderedPageBreak/>
+        <w:drawing>
+          <wp:inline distT="0" distB="0" distL="0" distR="0" wp14:anchorId="6A62B00E" wp14:editId="5A5C6B5A">
+            <wp:extent cx="6153150" cy="7248525"/>
+            <wp:effectExtent l="0" t="0" r="0" b="9525"/>
+            <wp:docPr id="3" name="Imagen 3" descr="https://lh5.googleusercontent.com/G96SeOIYaK4InRrOSe6FNEk1gnFzTi3qlgqGZeUhhFc_EHUuMXP8s_K5XhwIXecl7k-yaa1UFf1GWchs8PaPnzqKVyEDQqHlFwk8n_tib2Q7-jKcaCFWJ6L9BKDdjUmUd746xu41"/>
+            <wp:cNvGraphicFramePr>
+              <a:graphicFrameLocks xmlns:a="http://schemas.openxmlformats.org/drawingml/2006/main" noChangeAspect="1"/>
+            </wp:cNvGraphicFramePr>
+            <a:graphic xmlns:a="http://schemas.openxmlformats.org/drawingml/2006/main">
+              <a:graphicData uri="http://schemas.openxmlformats.org/drawingml/2006/picture">
+                <pic:pic xmlns:pic="http://schemas.openxmlformats.org/drawingml/2006/picture">
+                  <pic:nvPicPr>
+                    <pic:cNvPr id="0" name="Picture 41" descr="https://lh5.googleusercontent.com/G96SeOIYaK4InRrOSe6FNEk1gnFzTi3qlgqGZeUhhFc_EHUuMXP8s_K5XhwIXecl7k-yaa1UFf1GWchs8PaPnzqKVyEDQqHlFwk8n_tib2Q7-jKcaCFWJ6L9BKDdjUmUd746xu41"/>
+                    <pic:cNvPicPr>
+                      <a:picLocks noChangeAspect="1" noChangeArrowheads="1"/>
+                    </pic:cNvPicPr>
+                  </pic:nvPicPr>
+                  <pic:blipFill>
+                    <a:blip r:embed="rId47">
+                      <a:extLst>
+                        <a:ext uri="{28A0092B-C50C-407E-A947-70E740481C1C}">
+                          <a14:useLocalDpi xmlns:a14="http://schemas.microsoft.com/office/drawing/2010/main" val="0"/>
+                        </a:ext>
+                      </a:extLst>
+                    </a:blip>
+                    <a:srcRect/>
+                    <a:stretch>
+                      <a:fillRect/>
+                    </a:stretch>
+                  </pic:blipFill>
+                  <pic:spPr bwMode="auto">
+                    <a:xfrm>
+                      <a:off x="0" y="0"/>
+                      <a:ext cx="6153150" cy="7248525"/>
+                    </a:xfrm>
+                    <a:prstGeom prst="rect">
+                      <a:avLst/>
+                    </a:prstGeom>
+                    <a:noFill/>
+                    <a:ln>
+                      <a:noFill/>
+                    </a:ln>
+                  </pic:spPr>
+                </pic:pic>
+              </a:graphicData>
+            </a:graphic>
+          </wp:inline>
+        </w:drawing>
+      </w:r>
+    </w:p>
+    <w:p>
+      <w:pPr>
+        <w:rPr>
+          <w:rFonts w:ascii="Times New Roman" w:eastAsia="Times New Roman" w:hAnsi="Times New Roman" w:cs="Times New Roman"/>
+          <w:lang w:eastAsia="es-CO"/>
+        </w:rPr>
+      </w:pPr>
+    </w:p>
+    <w:p>
+      <w:pPr>
+        <w:ind w:left="-360"/>
+        <w:jc w:val="both"/>
+        <w:rPr>
+          <w:rFonts w:ascii="Times New Roman" w:eastAsia="Times New Roman" w:hAnsi="Times New Roman" w:cs="Times New Roman"/>
+          <w:lang w:eastAsia="es-CO"/>
+        </w:rPr>
+      </w:pPr>
+      <w:r>
+        <w:rPr>
+          <w:rFonts w:eastAsia="Times New Roman"/>
+          <w:noProof/>
+          <w:color w:val="000000"/>
+          <w:lang w:eastAsia="es-CO"/>
+        </w:rPr>
+        <w:lastRenderedPageBreak/>
+        <w:drawing>
+          <wp:inline distT="0" distB="0" distL="0" distR="0" wp14:anchorId="6708FBE0" wp14:editId="688530A3">
+            <wp:extent cx="6153150" cy="7143750"/>
+            <wp:effectExtent l="0" t="0" r="0" b="0"/>
+            <wp:docPr id="2" name="Imagen 2" descr="https://lh4.googleusercontent.com/4y8ttXkaMELbiS0l6yfQvXpOjZ0Oil1W5K3U6WOQEey9Ifi3WGf8PNeQ_eLXy77IHW7FC7eABCTUSeLyJ_MRLdHgVSc0fNHgoJqtkf5Chv4kFcS_njbeRnM4jnGLtMqJTvW7sZeI"/>
+            <wp:cNvGraphicFramePr>
+              <a:graphicFrameLocks xmlns:a="http://schemas.openxmlformats.org/drawingml/2006/main" noChangeAspect="1"/>
+            </wp:cNvGraphicFramePr>
+            <a:graphic xmlns:a="http://schemas.openxmlformats.org/drawingml/2006/main">
+              <a:graphicData uri="http://schemas.openxmlformats.org/drawingml/2006/picture">
+                <pic:pic xmlns:pic="http://schemas.openxmlformats.org/drawingml/2006/picture">
+                  <pic:nvPicPr>
+                    <pic:cNvPr id="0" name="Picture 42" descr="https://lh4.googleusercontent.com/4y8ttXkaMELbiS0l6yfQvXpOjZ0Oil1W5K3U6WOQEey9Ifi3WGf8PNeQ_eLXy77IHW7FC7eABCTUSeLyJ_MRLdHgVSc0fNHgoJqtkf5Chv4kFcS_njbeRnM4jnGLtMqJTvW7sZeI"/>
+                    <pic:cNvPicPr>
+                      <a:picLocks noChangeAspect="1" noChangeArrowheads="1"/>
+                    </pic:cNvPicPr>
+                  </pic:nvPicPr>
+                  <pic:blipFill>
+                    <a:blip r:embed="rId48">
+                      <a:extLst>
+                        <a:ext uri="{28A0092B-C50C-407E-A947-70E740481C1C}">
+                          <a14:useLocalDpi xmlns:a14="http://schemas.microsoft.com/office/drawing/2010/main" val="0"/>
+                        </a:ext>
+                      </a:extLst>
+                    </a:blip>
+                    <a:srcRect/>
+                    <a:stretch>
+                      <a:fillRect/>
+                    </a:stretch>
+                  </pic:blipFill>
+                  <pic:spPr bwMode="auto">
+                    <a:xfrm>
+                      <a:off x="0" y="0"/>
+                      <a:ext cx="6153150" cy="7143750"/>
+                    </a:xfrm>
+                    <a:prstGeom prst="rect">
+                      <a:avLst/>
+                    </a:prstGeom>
+                    <a:noFill/>
+                    <a:ln>
+                      <a:noFill/>
+                    </a:ln>
+                  </pic:spPr>
+                </pic:pic>
+              </a:graphicData>
+            </a:graphic>
+          </wp:inline>
+        </w:drawing>
+      </w:r>
+    </w:p>
+    <w:p>
+      <w:pPr>
+        <w:ind w:left="-360"/>
+        <w:jc w:val="both"/>
+        <w:rPr>
+          <w:rFonts w:ascii="Times New Roman" w:eastAsia="Times New Roman" w:hAnsi="Times New Roman" w:cs="Times New Roman"/>
+          <w:lang w:eastAsia="es-CO"/>
+        </w:rPr>
+      </w:pPr>
+      <w:r>
+        <w:rPr>
+          <w:rFonts w:eastAsia="Times New Roman"/>
+          <w:noProof/>
+          <w:color w:val="000000"/>
+          <w:lang w:eastAsia="es-CO"/>
+        </w:rPr>
+        <w:lastRenderedPageBreak/>
+        <w:drawing>
+          <wp:inline distT="0" distB="0" distL="0" distR="0" wp14:anchorId="5EB3A4B4" wp14:editId="3553661C">
+            <wp:extent cx="5943600" cy="2828925"/>
+            <wp:effectExtent l="0" t="0" r="0" b="9525"/>
+            <wp:docPr id="1" name="Imagen 1" descr="https://lh6.googleusercontent.com/hhQCYB1UZE4r9wGwoNSftuU6qPurwkAfbLcmsu08O4dG7OVWonLU5ah_E87MUChSueuwkN38k7ftX8Ne63Kk-uRKfPz9gG50QnrS4qFJhfDJjaKWFjXJOsqjneU-LQQGTzlPIgIW"/>
+            <wp:cNvGraphicFramePr>
+              <a:graphicFrameLocks xmlns:a="http://schemas.openxmlformats.org/drawingml/2006/main" noChangeAspect="1"/>
+            </wp:cNvGraphicFramePr>
+            <a:graphic xmlns:a="http://schemas.openxmlformats.org/drawingml/2006/main">
+              <a:graphicData uri="http://schemas.openxmlformats.org/drawingml/2006/picture">
+                <pic:pic xmlns:pic="http://schemas.openxmlformats.org/drawingml/2006/picture">
+                  <pic:nvPicPr>
+                    <pic:cNvPr id="0" name="Picture 43" descr="https://lh6.googleusercontent.com/hhQCYB1UZE4r9wGwoNSftuU6qPurwkAfbLcmsu08O4dG7OVWonLU5ah_E87MUChSueuwkN38k7ftX8Ne63Kk-uRKfPz9gG50QnrS4qFJhfDJjaKWFjXJOsqjneU-LQQGTzlPIgIW"/>
+                    <pic:cNvPicPr>
+                      <a:picLocks noChangeAspect="1" noChangeArrowheads="1"/>
+                    </pic:cNvPicPr>
+                  </pic:nvPicPr>
+                  <pic:blipFill>
+                    <a:blip r:embed="rId49">
+                      <a:extLst>
+                        <a:ext uri="{28A0092B-C50C-407E-A947-70E740481C1C}">
+                          <a14:useLocalDpi xmlns:a14="http://schemas.microsoft.com/office/drawing/2010/main" val="0"/>
+                        </a:ext>
+                      </a:extLst>
+                    </a:blip>
+                    <a:srcRect/>
+                    <a:stretch>
+                      <a:fillRect/>
+                    </a:stretch>
+                  </pic:blipFill>
+                  <pic:spPr bwMode="auto">
+                    <a:xfrm>
+                      <a:off x="0" y="0"/>
+                      <a:ext cx="5943600" cy="2828925"/>
+                    </a:xfrm>
+                    <a:prstGeom prst="rect">
+                      <a:avLst/>
+                    </a:prstGeom>
+                    <a:noFill/>
+                    <a:ln>
+                      <a:noFill/>
+                    </a:ln>
+                  </pic:spPr>
+                </pic:pic>
+              </a:graphicData>
+            </a:graphic>
+          </wp:inline>
+        </w:drawing>
+      </w:r>
+    </w:p>
+    <w:p>
+      <w:pPr>
+        <w:widowControl w:val="0"/>
+        <w:rPr>
+          <w:b/>
+        </w:rPr>
+      </w:pPr>
+      <w:r>
+        <w:rPr>
+          <w:rFonts w:ascii="Times New Roman" w:eastAsia="Times New Roman" w:hAnsi="Times New Roman" w:cs="Times New Roman"/>
+          <w:lang w:eastAsia="es-CO"/>
+        </w:rPr>
+        <w:br/>
+      </w:r>
+      <w:r>
+        <w:rPr>
+          <w:rFonts w:ascii="Times New Roman" w:eastAsia="Times New Roman" w:hAnsi="Times New Roman" w:cs="Times New Roman"/>
+          <w:lang w:eastAsia="es-CO"/>
+        </w:rPr>
+        <w:br/>
+      </w:r>
     </w:p>
     <w:sectPr>
       <w:pgSz w:w="12240" w:h="15840"/>
@@ -7196,7 +10367,7 @@
       </w:pPr>
     </w:pPrDefault>
   </w:docDefaults>
-  <w:latentStyles w:defLockedState="0" w:defUIPriority="99" w:defSemiHidden="0" w:defUnhideWhenUsed="0" w:defQFormat="0" w:count="376">
+  <w:latentStyles w:defLockedState="0" w:defUIPriority="99" w:defSemiHidden="0" w:defUnhideWhenUsed="0" w:defQFormat="0" w:count="375">
     <w:lsdException w:name="Normal" w:uiPriority="0" w:qFormat="1"/>
     <w:lsdException w:name="heading 1" w:uiPriority="9" w:qFormat="1"/>
     <w:lsdException w:name="heading 2" w:semiHidden="1" w:uiPriority="9" w:unhideWhenUsed="1" w:qFormat="1"/>
@@ -7572,7 +10743,6 @@
     <w:lsdException w:name="Smart Hyperlink" w:semiHidden="1" w:unhideWhenUsed="1"/>
     <w:lsdException w:name="Hashtag" w:semiHidden="1" w:unhideWhenUsed="1"/>
     <w:lsdException w:name="Unresolved Mention" w:semiHidden="1" w:unhideWhenUsed="1"/>
-    <w:lsdException w:name="Smart Link" w:semiHidden="1" w:unhideWhenUsed="1"/>
   </w:latentStyles>
   <w:style w:type="paragraph" w:default="1" w:styleId="Normal">
     <w:name w:val="Normal"/>
@@ -7588,13 +10758,13 @@
       <w:lang w:val="es-CO"/>
     </w:rPr>
   </w:style>
-  <w:style w:type="character" w:default="1" w:styleId="DefaultParagraphFont">
+  <w:style w:type="character" w:default="1" w:styleId="Fuentedeprrafopredeter">
     <w:name w:val="Default Paragraph Font"/>
     <w:uiPriority w:val="1"/>
     <w:semiHidden/>
     <w:unhideWhenUsed/>
   </w:style>
-  <w:style w:type="table" w:default="1" w:styleId="TableNormal">
+  <w:style w:type="table" w:default="1" w:styleId="Tablanormal">
     <w:name w:val="Normal Table"/>
     <w:uiPriority w:val="99"/>
     <w:semiHidden/>
@@ -7609,11 +10779,31 @@
       </w:tblCellMar>
     </w:tblPr>
   </w:style>
-  <w:style w:type="numbering" w:default="1" w:styleId="NoList">
+  <w:style w:type="numbering" w:default="1" w:styleId="Sinlista">
     <w:name w:val="No List"/>
     <w:uiPriority w:val="99"/>
     <w:semiHidden/>
     <w:unhideWhenUsed/>
+  </w:style>
+  <w:style w:type="paragraph" w:styleId="NormalWeb">
+    <w:name w:val="Normal (Web)"/>
+    <w:basedOn w:val="Normal"/>
+    <w:uiPriority w:val="99"/>
+    <w:semiHidden/>
+    <w:unhideWhenUsed/>
+    <w:rsid w:val="00CB22FD"/>
+    <w:pPr>
+      <w:spacing w:before="100" w:beforeAutospacing="1" w:after="100" w:afterAutospacing="1"/>
+    </w:pPr>
+    <w:rPr>
+      <w:rFonts w:ascii="Times New Roman" w:eastAsia="Times New Roman" w:hAnsi="Times New Roman" w:cs="Times New Roman"/>
+      <w:lang w:eastAsia="es-CO"/>
+    </w:rPr>
+  </w:style>
+  <w:style w:type="character" w:customStyle="1" w:styleId="apple-tab-span">
+    <w:name w:val="apple-tab-span"/>
+    <w:basedOn w:val="Fuentedeprrafopredeter"/>
+    <w:rsid w:val="00CB22FD"/>
   </w:style>
 </w:styles>
 </file>

</xml_diff>